<commit_message>
Update TEI XSLT to version 5.55.
</commit_message>
<xml_diff>
--- a/oxygen-tei/frameworks/tei/xml/tei/stylesheet/profiles/default/docx/template.docx
+++ b/oxygen-tei/frameworks/tei/xml/tei/stylesheet/profiles/default/docx/template.docx
@@ -3,20 +3,21 @@
 <w:document xmlns:wpc="http://schemas.microsoft.com/office/word/2010/wordprocessingCanvas" xmlns:mo="http://schemas.microsoft.com/office/mac/office/2008/main" xmlns:mc="http://schemas.openxmlformats.org/markup-compatibility/2006" xmlns:mv="urn:schemas-microsoft-com:mac:vml" xmlns:o="urn:schemas-microsoft-com:office:office" xmlns:r="http://schemas.openxmlformats.org/officeDocument/2006/relationships" xmlns:m="http://schemas.openxmlformats.org/officeDocument/2006/math" xmlns:v="urn:schemas-microsoft-com:vml" xmlns:wp14="http://schemas.microsoft.com/office/word/2010/wordprocessingDrawing" xmlns:wp="http://schemas.openxmlformats.org/drawingml/2006/wordprocessingDrawing" xmlns:w10="urn:schemas-microsoft-com:office:word" xmlns:w="http://schemas.openxmlformats.org/wordprocessingml/2006/main" xmlns:w14="http://schemas.microsoft.com/office/word/2010/wordml" xmlns:wpg="http://schemas.microsoft.com/office/word/2010/wordprocessingGroup" xmlns:wpi="http://schemas.microsoft.com/office/word/2010/wordprocessingInk" xmlns:wne="http://schemas.microsoft.com/office/word/2006/wordml" xmlns:wps="http://schemas.microsoft.com/office/word/2010/wordprocessingShape" mc:Ignorable="w14 wp14">
   <w:body>
     <w:p>
+      <w:pPr>
+        <w:pStyle w:val="Bibliography"/>
+        <w:numPr>
+          <w:ilvl w:val="0"/>
+          <w:numId w:val="0"/>
+        </w:numPr>
+        <w:ind w:left="1080" w:hanging="1080"/>
+      </w:pPr>
       <w:bookmarkStart w:id="0" w:name="_GoBack"/>
       <w:bookmarkEnd w:id="0"/>
     </w:p>
     <w:sectPr>
-      <w:headerReference w:type="even" r:id="rId8"/>
-      <w:headerReference w:type="default" r:id="rId9"/>
-      <w:footerReference w:type="even" r:id="rId10"/>
-      <w:footerReference w:type="default" r:id="rId11"/>
-      <w:headerReference w:type="first" r:id="rId12"/>
-      <w:footerReference w:type="first" r:id="rId13"/>
       <w:pgSz w:w="12240" w:h="15840"/>
       <w:pgMar w:top="1440" w:right="1440" w:bottom="1440" w:left="1440" w:header="720" w:footer="720" w:gutter="0"/>
       <w:cols w:space="720"/>
-      <w:titlePg/>
       <w:docGrid w:linePitch="360"/>
     </w:sectPr>
   </w:body>
@@ -26,14 +27,126 @@
 <file path=word/numbering.xml><?xml version="1.0" encoding="utf-8"?>
 <w:numbering xmlns:wpc="http://schemas.microsoft.com/office/word/2010/wordprocessingCanvas" xmlns:mo="http://schemas.microsoft.com/office/mac/office/2008/main" xmlns:mc="http://schemas.openxmlformats.org/markup-compatibility/2006" xmlns:mv="urn:schemas-microsoft-com:mac:vml" xmlns:o="urn:schemas-microsoft-com:office:office" xmlns:r="http://schemas.openxmlformats.org/officeDocument/2006/relationships" xmlns:m="http://schemas.openxmlformats.org/officeDocument/2006/math" xmlns:v="urn:schemas-microsoft-com:vml" xmlns:wp14="http://schemas.microsoft.com/office/word/2010/wordprocessingDrawing" xmlns:wp="http://schemas.openxmlformats.org/drawingml/2006/wordprocessingDrawing" xmlns:w10="urn:schemas-microsoft-com:office:word" xmlns:w="http://schemas.openxmlformats.org/wordprocessingml/2006/main" xmlns:w14="http://schemas.microsoft.com/office/word/2010/wordml" xmlns:wpg="http://schemas.microsoft.com/office/word/2010/wordprocessingGroup" xmlns:wpi="http://schemas.microsoft.com/office/word/2010/wordprocessingInk" xmlns:wne="http://schemas.microsoft.com/office/word/2006/wordml" xmlns:wps="http://schemas.microsoft.com/office/word/2010/wordprocessingShape" mc:Ignorable="w14 wp14">
   <w:abstractNum w:abstractNumId="0">
-    <w:nsid w:val="11540549"/>
-    <w:multiLevelType w:val="hybridMultilevel"/>
-    <w:tmpl w:val="BCD01E06"/>
-    <w:name w:val="heading2"/>
-    <w:lvl w:ilvl="0" w:tplc="2DD6DCAA">
-      <w:start w:val="1"/>
-      <w:numFmt w:val="upperLetter"/>
-      <w:pStyle w:val="ANNEX"/>
+    <w:nsid w:val="07A1685A"/>
+    <w:multiLevelType w:val="multilevel"/>
+    <w:tmpl w:val="27D229FA"/>
+    <w:lvl w:ilvl="0">
+      <w:start w:val="1"/>
+      <w:numFmt w:val="decimal"/>
+      <w:lvlText w:val="%1."/>
+      <w:lvlJc w:val="left"/>
+      <w:pPr>
+        <w:tabs>
+          <w:tab w:val="num" w:pos="720"/>
+        </w:tabs>
+        <w:ind w:left="720" w:hanging="720"/>
+      </w:pPr>
+    </w:lvl>
+    <w:lvl w:ilvl="1">
+      <w:start w:val="1"/>
+      <w:numFmt w:val="decimal"/>
+      <w:lvlText w:val="%2."/>
+      <w:lvlJc w:val="left"/>
+      <w:pPr>
+        <w:tabs>
+          <w:tab w:val="num" w:pos="1440"/>
+        </w:tabs>
+        <w:ind w:left="1440" w:hanging="720"/>
+      </w:pPr>
+    </w:lvl>
+    <w:lvl w:ilvl="2">
+      <w:start w:val="1"/>
+      <w:numFmt w:val="decimal"/>
+      <w:lvlText w:val="%3."/>
+      <w:lvlJc w:val="left"/>
+      <w:pPr>
+        <w:tabs>
+          <w:tab w:val="num" w:pos="2160"/>
+        </w:tabs>
+        <w:ind w:left="2160" w:hanging="720"/>
+      </w:pPr>
+    </w:lvl>
+    <w:lvl w:ilvl="3">
+      <w:start w:val="1"/>
+      <w:numFmt w:val="decimal"/>
+      <w:lvlText w:val="%4."/>
+      <w:lvlJc w:val="left"/>
+      <w:pPr>
+        <w:tabs>
+          <w:tab w:val="num" w:pos="2880"/>
+        </w:tabs>
+        <w:ind w:left="2880" w:hanging="720"/>
+      </w:pPr>
+    </w:lvl>
+    <w:lvl w:ilvl="4">
+      <w:start w:val="1"/>
+      <w:numFmt w:val="decimal"/>
+      <w:lvlText w:val="%5."/>
+      <w:lvlJc w:val="left"/>
+      <w:pPr>
+        <w:tabs>
+          <w:tab w:val="num" w:pos="3600"/>
+        </w:tabs>
+        <w:ind w:left="3600" w:hanging="720"/>
+      </w:pPr>
+    </w:lvl>
+    <w:lvl w:ilvl="5">
+      <w:start w:val="1"/>
+      <w:numFmt w:val="decimal"/>
+      <w:lvlText w:val="%6."/>
+      <w:lvlJc w:val="left"/>
+      <w:pPr>
+        <w:tabs>
+          <w:tab w:val="num" w:pos="4320"/>
+        </w:tabs>
+        <w:ind w:left="4320" w:hanging="720"/>
+      </w:pPr>
+    </w:lvl>
+    <w:lvl w:ilvl="6">
+      <w:start w:val="1"/>
+      <w:numFmt w:val="decimal"/>
+      <w:lvlText w:val="%7."/>
+      <w:lvlJc w:val="left"/>
+      <w:pPr>
+        <w:tabs>
+          <w:tab w:val="num" w:pos="5040"/>
+        </w:tabs>
+        <w:ind w:left="5040" w:hanging="720"/>
+      </w:pPr>
+    </w:lvl>
+    <w:lvl w:ilvl="7">
+      <w:start w:val="1"/>
+      <w:numFmt w:val="decimal"/>
+      <w:lvlText w:val="%8."/>
+      <w:lvlJc w:val="left"/>
+      <w:pPr>
+        <w:tabs>
+          <w:tab w:val="num" w:pos="5760"/>
+        </w:tabs>
+        <w:ind w:left="5760" w:hanging="720"/>
+      </w:pPr>
+    </w:lvl>
+    <w:lvl w:ilvl="8">
+      <w:start w:val="1"/>
+      <w:numFmt w:val="decimal"/>
+      <w:lvlText w:val="%9."/>
+      <w:lvlJc w:val="left"/>
+      <w:pPr>
+        <w:tabs>
+          <w:tab w:val="num" w:pos="6480"/>
+        </w:tabs>
+        <w:ind w:left="6480" w:hanging="720"/>
+      </w:pPr>
+    </w:lvl>
+  </w:abstractNum>
+  <w:abstractNum w:abstractNumId="1">
+    <w:nsid w:val="0F5268F3"/>
+    <w:multiLevelType w:val="multilevel"/>
+    <w:tmpl w:val="E1922364"/>
+    <w:lvl w:ilvl="0">
+      <w:start w:val="1"/>
+      <w:numFmt w:val="decimal"/>
+      <w:pStyle w:val="ListNumber"/>
       <w:lvlText w:val="%1."/>
       <w:lvlJc w:val="left"/>
       <w:pPr>
@@ -43,83 +156,225 @@
         <w:rFonts w:hint="default"/>
       </w:rPr>
     </w:lvl>
-    <w:lvl w:ilvl="1" w:tplc="04090019" w:tentative="1">
+    <w:lvl w:ilvl="1">
       <w:start w:val="1"/>
       <w:numFmt w:val="lowerLetter"/>
-      <w:lvlText w:val="%2."/>
+      <w:pStyle w:val="ListNumber2"/>
+      <w:lvlText w:val="%2)"/>
+      <w:lvlJc w:val="left"/>
+      <w:pPr>
+        <w:ind w:left="720" w:hanging="360"/>
+      </w:pPr>
+      <w:rPr>
+        <w:rFonts w:hint="default"/>
+      </w:rPr>
+    </w:lvl>
+    <w:lvl w:ilvl="2">
+      <w:start w:val="1"/>
+      <w:numFmt w:val="lowerRoman"/>
+      <w:pStyle w:val="ListNumber3"/>
+      <w:lvlText w:val="%3)"/>
+      <w:lvlJc w:val="left"/>
+      <w:pPr>
+        <w:ind w:left="1080" w:hanging="360"/>
+      </w:pPr>
+      <w:rPr>
+        <w:rFonts w:hint="default"/>
+      </w:rPr>
+    </w:lvl>
+    <w:lvl w:ilvl="3">
+      <w:start w:val="1"/>
+      <w:numFmt w:val="upperRoman"/>
+      <w:pStyle w:val="ListNumber4"/>
+      <w:lvlText w:val="%4)"/>
       <w:lvlJc w:val="left"/>
       <w:pPr>
         <w:ind w:left="1440" w:hanging="360"/>
       </w:pPr>
-    </w:lvl>
-    <w:lvl w:ilvl="2" w:tplc="0409001B" w:tentative="1">
+      <w:rPr>
+        <w:rFonts w:hint="default"/>
+      </w:rPr>
+    </w:lvl>
+    <w:lvl w:ilvl="4">
+      <w:start w:val="1"/>
+      <w:numFmt w:val="lowerLetter"/>
+      <w:lvlText w:val="(%5)"/>
+      <w:lvlJc w:val="left"/>
+      <w:pPr>
+        <w:ind w:left="1800" w:hanging="360"/>
+      </w:pPr>
+      <w:rPr>
+        <w:rFonts w:hint="default"/>
+      </w:rPr>
+    </w:lvl>
+    <w:lvl w:ilvl="5">
       <w:start w:val="1"/>
       <w:numFmt w:val="lowerRoman"/>
-      <w:lvlText w:val="%3."/>
-      <w:lvlJc w:val="right"/>
-      <w:pPr>
-        <w:ind w:left="2160" w:hanging="180"/>
-      </w:pPr>
-    </w:lvl>
-    <w:lvl w:ilvl="3" w:tplc="0409000F" w:tentative="1">
-      <w:start w:val="1"/>
-      <w:numFmt w:val="decimal"/>
-      <w:lvlText w:val="%4."/>
-      <w:lvlJc w:val="left"/>
-      <w:pPr>
-        <w:ind w:left="2880" w:hanging="360"/>
-      </w:pPr>
-    </w:lvl>
-    <w:lvl w:ilvl="4" w:tplc="04090019" w:tentative="1">
-      <w:start w:val="1"/>
-      <w:numFmt w:val="lowerLetter"/>
-      <w:lvlText w:val="%5."/>
-      <w:lvlJc w:val="left"/>
-      <w:pPr>
-        <w:ind w:left="3600" w:hanging="360"/>
-      </w:pPr>
-    </w:lvl>
-    <w:lvl w:ilvl="5" w:tplc="0409001B" w:tentative="1">
-      <w:start w:val="1"/>
-      <w:numFmt w:val="lowerRoman"/>
-      <w:lvlText w:val="%6."/>
-      <w:lvlJc w:val="right"/>
-      <w:pPr>
-        <w:ind w:left="4320" w:hanging="180"/>
-      </w:pPr>
-    </w:lvl>
-    <w:lvl w:ilvl="6" w:tplc="0409000F" w:tentative="1">
+      <w:lvlText w:val="(%6)"/>
+      <w:lvlJc w:val="left"/>
+      <w:pPr>
+        <w:ind w:left="2160" w:hanging="360"/>
+      </w:pPr>
+      <w:rPr>
+        <w:rFonts w:hint="default"/>
+      </w:rPr>
+    </w:lvl>
+    <w:lvl w:ilvl="6">
       <w:start w:val="1"/>
       <w:numFmt w:val="decimal"/>
       <w:lvlText w:val="%7."/>
       <w:lvlJc w:val="left"/>
       <w:pPr>
-        <w:ind w:left="5040" w:hanging="360"/>
-      </w:pPr>
-    </w:lvl>
-    <w:lvl w:ilvl="7" w:tplc="04090019" w:tentative="1">
+        <w:ind w:left="2520" w:hanging="360"/>
+      </w:pPr>
+      <w:rPr>
+        <w:rFonts w:hint="default"/>
+      </w:rPr>
+    </w:lvl>
+    <w:lvl w:ilvl="7">
       <w:start w:val="1"/>
       <w:numFmt w:val="lowerLetter"/>
       <w:lvlText w:val="%8."/>
       <w:lvlJc w:val="left"/>
       <w:pPr>
-        <w:ind w:left="5760" w:hanging="360"/>
-      </w:pPr>
-    </w:lvl>
-    <w:lvl w:ilvl="8" w:tplc="0409001B" w:tentative="1">
+        <w:ind w:left="2880" w:hanging="360"/>
+      </w:pPr>
+      <w:rPr>
+        <w:rFonts w:hint="default"/>
+      </w:rPr>
+    </w:lvl>
+    <w:lvl w:ilvl="8">
       <w:start w:val="1"/>
       <w:numFmt w:val="lowerRoman"/>
       <w:lvlText w:val="%9."/>
-      <w:lvlJc w:val="right"/>
-      <w:pPr>
-        <w:ind w:left="6480" w:hanging="180"/>
-      </w:pPr>
+      <w:lvlJc w:val="left"/>
+      <w:pPr>
+        <w:ind w:left="3240" w:hanging="360"/>
+      </w:pPr>
+      <w:rPr>
+        <w:rFonts w:hint="default"/>
+      </w:rPr>
     </w:lvl>
   </w:abstractNum>
-  <w:abstractNum w:abstractNumId="1">
-    <w:nsid w:val="22500FBD"/>
+  <w:abstractNum w:abstractNumId="2">
+    <w:nsid w:val="19F17687"/>
     <w:multiLevelType w:val="multilevel"/>
-    <w:tmpl w:val="EFBC81EC"/>
+    <w:tmpl w:val="DE064EFC"/>
+    <w:lvl w:ilvl="0">
+      <w:start w:val="1"/>
+      <w:numFmt w:val="upperLetter"/>
+      <w:pStyle w:val="ANNEX"/>
+      <w:suff w:val="nothing"/>
+      <w:lvlText w:val="Annex %1: "/>
+      <w:lvlJc w:val="left"/>
+      <w:pPr>
+        <w:ind w:left="0" w:firstLine="0"/>
+      </w:pPr>
+      <w:rPr>
+        <w:rFonts w:hint="default"/>
+      </w:rPr>
+    </w:lvl>
+    <w:lvl w:ilvl="1">
+      <w:start w:val="1"/>
+      <w:numFmt w:val="decimal"/>
+      <w:lvlText w:val="%1.%2"/>
+      <w:lvlJc w:val="left"/>
+      <w:pPr>
+        <w:ind w:left="720" w:hanging="720"/>
+      </w:pPr>
+      <w:rPr>
+        <w:rFonts w:hint="default"/>
+      </w:rPr>
+    </w:lvl>
+    <w:lvl w:ilvl="2">
+      <w:start w:val="1"/>
+      <w:numFmt w:val="decimal"/>
+      <w:lvlText w:val="%1.%2.%3"/>
+      <w:lvlJc w:val="left"/>
+      <w:pPr>
+        <w:ind w:left="936" w:hanging="936"/>
+      </w:pPr>
+      <w:rPr>
+        <w:rFonts w:hint="default"/>
+      </w:rPr>
+    </w:lvl>
+    <w:lvl w:ilvl="3">
+      <w:start w:val="1"/>
+      <w:numFmt w:val="decimal"/>
+      <w:lvlText w:val="%1.%2.%3.%4"/>
+      <w:lvlJc w:val="left"/>
+      <w:pPr>
+        <w:ind w:left="1152" w:hanging="1152"/>
+      </w:pPr>
+      <w:rPr>
+        <w:rFonts w:hint="default"/>
+      </w:rPr>
+    </w:lvl>
+    <w:lvl w:ilvl="4">
+      <w:start w:val="1"/>
+      <w:numFmt w:val="decimal"/>
+      <w:lvlText w:val="%1.%2.%3.%4.%5"/>
+      <w:lvlJc w:val="left"/>
+      <w:pPr>
+        <w:ind w:left="1368" w:hanging="1368"/>
+      </w:pPr>
+      <w:rPr>
+        <w:rFonts w:hint="default"/>
+      </w:rPr>
+    </w:lvl>
+    <w:lvl w:ilvl="5">
+      <w:start w:val="1"/>
+      <w:numFmt w:val="decimal"/>
+      <w:lvlText w:val="%1.%2.%3.%4.%5.%6"/>
+      <w:lvlJc w:val="left"/>
+      <w:pPr>
+        <w:ind w:left="1584" w:hanging="1584"/>
+      </w:pPr>
+      <w:rPr>
+        <w:rFonts w:hint="default"/>
+      </w:rPr>
+    </w:lvl>
+    <w:lvl w:ilvl="6">
+      <w:start w:val="1"/>
+      <w:numFmt w:val="decimal"/>
+      <w:lvlText w:val="%1.%2.%3.%4.%5.%6.%7"/>
+      <w:lvlJc w:val="left"/>
+      <w:pPr>
+        <w:ind w:left="1800" w:hanging="1800"/>
+      </w:pPr>
+      <w:rPr>
+        <w:rFonts w:hint="default"/>
+      </w:rPr>
+    </w:lvl>
+    <w:lvl w:ilvl="7">
+      <w:start w:val="1"/>
+      <w:numFmt w:val="decimal"/>
+      <w:lvlText w:val="%1.%2.%3.%4.%5.%6.%7.%8"/>
+      <w:lvlJc w:val="left"/>
+      <w:pPr>
+        <w:ind w:left="2016" w:hanging="2016"/>
+      </w:pPr>
+      <w:rPr>
+        <w:rFonts w:hint="default"/>
+      </w:rPr>
+    </w:lvl>
+    <w:lvl w:ilvl="8">
+      <w:start w:val="1"/>
+      <w:numFmt w:val="decimal"/>
+      <w:lvlText w:val="%1.%2.%3.%4.%5.%6.%7.%8.%9"/>
+      <w:lvlJc w:val="left"/>
+      <w:pPr>
+        <w:ind w:left="2232" w:hanging="2232"/>
+      </w:pPr>
+      <w:rPr>
+        <w:rFonts w:hint="default"/>
+      </w:rPr>
+    </w:lvl>
+  </w:abstractNum>
+  <w:abstractNum w:abstractNumId="3">
+    <w:nsid w:val="23DA1E58"/>
+    <w:multiLevelType w:val="multilevel"/>
+    <w:tmpl w:val="7B90CA5E"/>
     <w:lvl w:ilvl="0">
       <w:start w:val="1"/>
       <w:numFmt w:val="bullet"/>
@@ -238,24 +493,148 @@
       <w:lvlJc w:val="left"/>
     </w:lvl>
   </w:abstractNum>
-  <w:abstractNum w:abstractNumId="2">
-    <w:nsid w:val="231C2D79"/>
-    <w:multiLevelType w:val="hybridMultilevel"/>
-    <w:tmpl w:val="74369666"/>
-    <w:lvl w:ilvl="0" w:tplc="6F744AA6">
+  <w:abstractNum w:abstractNumId="4">
+    <w:nsid w:val="2CBC5F76"/>
+    <w:multiLevelType w:val="multilevel"/>
+    <w:tmpl w:val="09043E3E"/>
+    <w:name w:val="heading"/>
+    <w:lvl w:ilvl="0">
       <w:start w:val="1"/>
       <w:numFmt w:val="decimal"/>
-      <w:pStyle w:val="Bibliography"/>
-      <w:lvlText w:val="[%1]"/>
-      <w:lvlJc w:val="left"/>
-      <w:pPr>
-        <w:ind w:left="1080" w:hanging="1080"/>
+      <w:pStyle w:val="Heading1"/>
+      <w:lvlText w:val="%1"/>
+      <w:lvlJc w:val="left"/>
+      <w:pPr>
+        <w:ind w:left="432" w:hanging="432"/>
       </w:pPr>
       <w:rPr>
         <w:rFonts w:hint="default"/>
       </w:rPr>
     </w:lvl>
-    <w:lvl w:ilvl="1" w:tplc="21144CB0">
+    <w:lvl w:ilvl="1">
+      <w:start w:val="1"/>
+      <w:numFmt w:val="decimal"/>
+      <w:pStyle w:val="Heading2"/>
+      <w:lvlText w:val="%1.%2"/>
+      <w:lvlJc w:val="left"/>
+      <w:pPr>
+        <w:ind w:left="648" w:hanging="648"/>
+      </w:pPr>
+      <w:rPr>
+        <w:rFonts w:hint="default"/>
+      </w:rPr>
+    </w:lvl>
+    <w:lvl w:ilvl="2">
+      <w:start w:val="1"/>
+      <w:numFmt w:val="decimal"/>
+      <w:pStyle w:val="Heading3"/>
+      <w:lvlText w:val="%1.%2.%3"/>
+      <w:lvlJc w:val="left"/>
+      <w:pPr>
+        <w:ind w:left="864" w:hanging="864"/>
+      </w:pPr>
+      <w:rPr>
+        <w:rFonts w:hint="default"/>
+      </w:rPr>
+    </w:lvl>
+    <w:lvl w:ilvl="3">
+      <w:start w:val="1"/>
+      <w:numFmt w:val="decimal"/>
+      <w:pStyle w:val="Heading4"/>
+      <w:lvlText w:val="%1.%2.%3.%4"/>
+      <w:lvlJc w:val="left"/>
+      <w:pPr>
+        <w:ind w:left="1080" w:hanging="1080"/>
+      </w:pPr>
+      <w:rPr>
+        <w:rFonts w:hint="default"/>
+      </w:rPr>
+    </w:lvl>
+    <w:lvl w:ilvl="4">
+      <w:start w:val="1"/>
+      <w:numFmt w:val="decimal"/>
+      <w:pStyle w:val="Heading5"/>
+      <w:lvlText w:val="%1.%2.%3.%4.%5"/>
+      <w:lvlJc w:val="left"/>
+      <w:pPr>
+        <w:ind w:left="1296" w:hanging="1296"/>
+      </w:pPr>
+      <w:rPr>
+        <w:rFonts w:hint="default"/>
+      </w:rPr>
+    </w:lvl>
+    <w:lvl w:ilvl="5">
+      <w:start w:val="1"/>
+      <w:numFmt w:val="decimal"/>
+      <w:pStyle w:val="Heading6"/>
+      <w:lvlText w:val="%1.%2.%3.%4.%5.%6"/>
+      <w:lvlJc w:val="left"/>
+      <w:pPr>
+        <w:ind w:left="1512" w:hanging="1512"/>
+      </w:pPr>
+      <w:rPr>
+        <w:rFonts w:hint="default"/>
+      </w:rPr>
+    </w:lvl>
+    <w:lvl w:ilvl="6">
+      <w:start w:val="1"/>
+      <w:numFmt w:val="decimal"/>
+      <w:pStyle w:val="Heading7"/>
+      <w:lvlText w:val="%1.%2.%3.%4.%5.%6.%7"/>
+      <w:lvlJc w:val="left"/>
+      <w:pPr>
+        <w:ind w:left="1728" w:hanging="1728"/>
+      </w:pPr>
+      <w:rPr>
+        <w:rFonts w:hint="default"/>
+      </w:rPr>
+    </w:lvl>
+    <w:lvl w:ilvl="7">
+      <w:start w:val="1"/>
+      <w:numFmt w:val="decimal"/>
+      <w:pStyle w:val="Heading8"/>
+      <w:lvlText w:val="%1.%2.%3.%4.%5.%6.%7.%8"/>
+      <w:lvlJc w:val="left"/>
+      <w:pPr>
+        <w:ind w:left="1944" w:hanging="1944"/>
+      </w:pPr>
+      <w:rPr>
+        <w:rFonts w:hint="default"/>
+      </w:rPr>
+    </w:lvl>
+    <w:lvl w:ilvl="8">
+      <w:start w:val="1"/>
+      <w:numFmt w:val="decimal"/>
+      <w:pStyle w:val="Heading9"/>
+      <w:lvlText w:val="%1.%2.%3.%4.%5.%6.%7.%8.%9"/>
+      <w:lvlJc w:val="left"/>
+      <w:pPr>
+        <w:ind w:left="2160" w:hanging="2160"/>
+      </w:pPr>
+      <w:rPr>
+        <w:rFonts w:hint="default"/>
+      </w:rPr>
+    </w:lvl>
+  </w:abstractNum>
+  <w:abstractNum w:abstractNumId="5">
+    <w:nsid w:val="3B6851F1"/>
+    <w:multiLevelType w:val="hybridMultilevel"/>
+    <w:tmpl w:val="A6C8E512"/>
+    <w:lvl w:ilvl="0" w:tplc="71CC0FEA">
+      <w:start w:val="1"/>
+      <w:numFmt w:val="decimal"/>
+      <w:pStyle w:val="Tabletitle"/>
+      <w:suff w:val="space"/>
+      <w:lvlText w:val="Table %1"/>
+      <w:lvlJc w:val="left"/>
+      <w:pPr>
+        <w:ind w:left="720" w:hanging="360"/>
+      </w:pPr>
+      <w:rPr>
+        <w:rFonts w:hint="default"/>
+      </w:rPr>
+    </w:lvl>
+    <w:lvl w:ilvl="1" w:tplc="0008755E">
       <w:start w:val="1"/>
       <w:numFmt w:val="lowerLetter"/>
       <w:lvlText w:val="%2."/>
@@ -264,7 +643,7 @@
         <w:ind w:left="1440" w:hanging="360"/>
       </w:pPr>
     </w:lvl>
-    <w:lvl w:ilvl="2" w:tplc="61266BDA">
+    <w:lvl w:ilvl="2" w:tplc="F792294E">
       <w:start w:val="1"/>
       <w:numFmt w:val="lowerRoman"/>
       <w:lvlText w:val="%3."/>
@@ -273,7 +652,7 @@
         <w:ind w:left="2160" w:hanging="180"/>
       </w:pPr>
     </w:lvl>
-    <w:lvl w:ilvl="3" w:tplc="17C2E73A">
+    <w:lvl w:ilvl="3" w:tplc="FA94959E">
       <w:start w:val="1"/>
       <w:numFmt w:val="decimal"/>
       <w:lvlText w:val="%4."/>
@@ -282,7 +661,7 @@
         <w:ind w:left="2880" w:hanging="360"/>
       </w:pPr>
     </w:lvl>
-    <w:lvl w:ilvl="4" w:tplc="2E1C6368">
+    <w:lvl w:ilvl="4" w:tplc="68782EB4">
       <w:start w:val="1"/>
       <w:numFmt w:val="lowerLetter"/>
       <w:lvlText w:val="%5."/>
@@ -291,7 +670,7 @@
         <w:ind w:left="3600" w:hanging="360"/>
       </w:pPr>
     </w:lvl>
-    <w:lvl w:ilvl="5" w:tplc="09729F50">
+    <w:lvl w:ilvl="5" w:tplc="125224D4">
       <w:start w:val="1"/>
       <w:numFmt w:val="lowerRoman"/>
       <w:lvlText w:val="%6."/>
@@ -300,7 +679,7 @@
         <w:ind w:left="4320" w:hanging="180"/>
       </w:pPr>
     </w:lvl>
-    <w:lvl w:ilvl="6" w:tplc="53649178">
+    <w:lvl w:ilvl="6" w:tplc="5B80C334">
       <w:start w:val="1"/>
       <w:numFmt w:val="decimal"/>
       <w:lvlText w:val="%7."/>
@@ -309,7 +688,7 @@
         <w:ind w:left="5040" w:hanging="360"/>
       </w:pPr>
     </w:lvl>
-    <w:lvl w:ilvl="7" w:tplc="25AA4388">
+    <w:lvl w:ilvl="7" w:tplc="391C3AF4">
       <w:start w:val="1"/>
       <w:numFmt w:val="lowerLetter"/>
       <w:lvlText w:val="%8."/>
@@ -318,7 +697,7 @@
         <w:ind w:left="5760" w:hanging="360"/>
       </w:pPr>
     </w:lvl>
-    <w:lvl w:ilvl="8" w:tplc="1620266C">
+    <w:lvl w:ilvl="8" w:tplc="F362B944">
       <w:start w:val="1"/>
       <w:numFmt w:val="lowerRoman"/>
       <w:lvlText w:val="%9."/>
@@ -328,11 +707,11 @@
       </w:pPr>
     </w:lvl>
   </w:abstractNum>
-  <w:abstractNum w:abstractNumId="3">
-    <w:nsid w:val="307E1C0C"/>
+  <w:abstractNum w:abstractNumId="6">
+    <w:nsid w:val="600B52A9"/>
     <w:multiLevelType w:val="hybridMultilevel"/>
-    <w:tmpl w:val="56940050"/>
-    <w:lvl w:ilvl="0" w:tplc="4E50AB46">
+    <w:tmpl w:val="DE26F0C0"/>
+    <w:lvl w:ilvl="0" w:tplc="763EC9C8">
       <w:start w:val="1"/>
       <w:numFmt w:val="decimal"/>
       <w:pStyle w:val="Figuretitle"/>
@@ -346,7 +725,7 @@
         <w:rFonts w:hint="default"/>
       </w:rPr>
     </w:lvl>
-    <w:lvl w:ilvl="1" w:tplc="501823C8">
+    <w:lvl w:ilvl="1" w:tplc="A8C29BB0">
       <w:start w:val="1"/>
       <w:numFmt w:val="lowerLetter"/>
       <w:lvlText w:val="%2."/>
@@ -355,7 +734,7 @@
         <w:ind w:left="1440" w:hanging="360"/>
       </w:pPr>
     </w:lvl>
-    <w:lvl w:ilvl="2" w:tplc="F8266696">
+    <w:lvl w:ilvl="2" w:tplc="21D2FA22">
       <w:start w:val="1"/>
       <w:numFmt w:val="lowerRoman"/>
       <w:lvlText w:val="%3."/>
@@ -364,7 +743,7 @@
         <w:ind w:left="2160" w:hanging="180"/>
       </w:pPr>
     </w:lvl>
-    <w:lvl w:ilvl="3" w:tplc="DFF67E7E">
+    <w:lvl w:ilvl="3" w:tplc="A49EF0EE">
       <w:start w:val="1"/>
       <w:numFmt w:val="decimal"/>
       <w:lvlText w:val="%4."/>
@@ -373,7 +752,7 @@
         <w:ind w:left="2880" w:hanging="360"/>
       </w:pPr>
     </w:lvl>
-    <w:lvl w:ilvl="4" w:tplc="415AA5E6">
+    <w:lvl w:ilvl="4" w:tplc="6472CC0E">
       <w:start w:val="1"/>
       <w:numFmt w:val="lowerLetter"/>
       <w:lvlText w:val="%5."/>
@@ -382,7 +761,7 @@
         <w:ind w:left="3600" w:hanging="360"/>
       </w:pPr>
     </w:lvl>
-    <w:lvl w:ilvl="5" w:tplc="F150415A">
+    <w:lvl w:ilvl="5" w:tplc="C924F490">
       <w:start w:val="1"/>
       <w:numFmt w:val="lowerRoman"/>
       <w:lvlText w:val="%6."/>
@@ -391,7 +770,7 @@
         <w:ind w:left="4320" w:hanging="180"/>
       </w:pPr>
     </w:lvl>
-    <w:lvl w:ilvl="6" w:tplc="96DA9F08">
+    <w:lvl w:ilvl="6" w:tplc="BCA6DF40">
       <w:start w:val="1"/>
       <w:numFmt w:val="decimal"/>
       <w:lvlText w:val="%7."/>
@@ -400,7 +779,7 @@
         <w:ind w:left="5040" w:hanging="360"/>
       </w:pPr>
     </w:lvl>
-    <w:lvl w:ilvl="7" w:tplc="8C06644E">
+    <w:lvl w:ilvl="7" w:tplc="4834503C">
       <w:start w:val="1"/>
       <w:numFmt w:val="lowerLetter"/>
       <w:lvlText w:val="%8."/>
@@ -409,7 +788,7 @@
         <w:ind w:left="5760" w:hanging="360"/>
       </w:pPr>
     </w:lvl>
-    <w:lvl w:ilvl="8" w:tplc="5CFCA8A6">
+    <w:lvl w:ilvl="8" w:tplc="85FC93A8">
       <w:start w:val="1"/>
       <w:numFmt w:val="lowerRoman"/>
       <w:lvlText w:val="%9."/>
@@ -419,492 +798,24 @@
       </w:pPr>
     </w:lvl>
   </w:abstractNum>
-  <w:abstractNum w:abstractNumId="4">
-    <w:nsid w:val="3F503240"/>
-    <w:multiLevelType w:val="multilevel"/>
-    <w:tmpl w:val="072689B0"/>
-    <w:lvl w:ilvl="0">
+  <w:abstractNum w:abstractNumId="7">
+    <w:nsid w:val="6CD87834"/>
+    <w:multiLevelType w:val="hybridMultilevel"/>
+    <w:tmpl w:val="6F3E0796"/>
+    <w:lvl w:ilvl="0" w:tplc="5A142736">
       <w:start w:val="1"/>
       <w:numFmt w:val="decimal"/>
-      <w:lvlText w:val="%1."/>
-      <w:lvlJc w:val="left"/>
-      <w:pPr>
-        <w:tabs>
-          <w:tab w:val="num" w:pos="720"/>
-        </w:tabs>
-        <w:ind w:left="720" w:hanging="720"/>
-      </w:pPr>
-    </w:lvl>
-    <w:lvl w:ilvl="1">
-      <w:start w:val="1"/>
-      <w:numFmt w:val="decimal"/>
-      <w:lvlText w:val="%2."/>
-      <w:lvlJc w:val="left"/>
-      <w:pPr>
-        <w:tabs>
-          <w:tab w:val="num" w:pos="1440"/>
-        </w:tabs>
-        <w:ind w:left="1440" w:hanging="720"/>
-      </w:pPr>
-    </w:lvl>
-    <w:lvl w:ilvl="2">
-      <w:start w:val="1"/>
-      <w:numFmt w:val="decimal"/>
-      <w:lvlText w:val="%3."/>
-      <w:lvlJc w:val="left"/>
-      <w:pPr>
-        <w:tabs>
-          <w:tab w:val="num" w:pos="2160"/>
-        </w:tabs>
-        <w:ind w:left="2160" w:hanging="720"/>
-      </w:pPr>
-    </w:lvl>
-    <w:lvl w:ilvl="3">
-      <w:start w:val="1"/>
-      <w:numFmt w:val="decimal"/>
-      <w:lvlText w:val="%4."/>
-      <w:lvlJc w:val="left"/>
-      <w:pPr>
-        <w:tabs>
-          <w:tab w:val="num" w:pos="2880"/>
-        </w:tabs>
-        <w:ind w:left="2880" w:hanging="720"/>
-      </w:pPr>
-    </w:lvl>
-    <w:lvl w:ilvl="4">
-      <w:start w:val="1"/>
-      <w:numFmt w:val="decimal"/>
-      <w:lvlText w:val="%5."/>
-      <w:lvlJc w:val="left"/>
-      <w:pPr>
-        <w:tabs>
-          <w:tab w:val="num" w:pos="3600"/>
-        </w:tabs>
-        <w:ind w:left="3600" w:hanging="720"/>
-      </w:pPr>
-    </w:lvl>
-    <w:lvl w:ilvl="5">
-      <w:start w:val="1"/>
-      <w:numFmt w:val="decimal"/>
-      <w:lvlText w:val="%6."/>
-      <w:lvlJc w:val="left"/>
-      <w:pPr>
-        <w:tabs>
-          <w:tab w:val="num" w:pos="4320"/>
-        </w:tabs>
-        <w:ind w:left="4320" w:hanging="720"/>
-      </w:pPr>
-    </w:lvl>
-    <w:lvl w:ilvl="6">
-      <w:start w:val="1"/>
-      <w:numFmt w:val="decimal"/>
-      <w:lvlText w:val="%7."/>
-      <w:lvlJc w:val="left"/>
-      <w:pPr>
-        <w:tabs>
-          <w:tab w:val="num" w:pos="5040"/>
-        </w:tabs>
-        <w:ind w:left="5040" w:hanging="720"/>
-      </w:pPr>
-    </w:lvl>
-    <w:lvl w:ilvl="7">
-      <w:start w:val="1"/>
-      <w:numFmt w:val="decimal"/>
-      <w:lvlText w:val="%8."/>
-      <w:lvlJc w:val="left"/>
-      <w:pPr>
-        <w:tabs>
-          <w:tab w:val="num" w:pos="5760"/>
-        </w:tabs>
-        <w:ind w:left="5760" w:hanging="720"/>
-      </w:pPr>
-    </w:lvl>
-    <w:lvl w:ilvl="8">
-      <w:start w:val="1"/>
-      <w:numFmt w:val="decimal"/>
-      <w:lvlText w:val="%9."/>
-      <w:lvlJc w:val="left"/>
-      <w:pPr>
-        <w:tabs>
-          <w:tab w:val="num" w:pos="6480"/>
-        </w:tabs>
-        <w:ind w:left="6480" w:hanging="720"/>
-      </w:pPr>
-    </w:lvl>
-  </w:abstractNum>
-  <w:abstractNum w:abstractNumId="5">
-    <w:nsid w:val="43777980"/>
-    <w:multiLevelType w:val="multilevel"/>
-    <w:tmpl w:val="DF5A32FC"/>
-    <w:name w:val="heading"/>
-    <w:lvl w:ilvl="0">
-      <w:start w:val="1"/>
-      <w:numFmt w:val="decimal"/>
-      <w:pStyle w:val="Heading1"/>
-      <w:lvlText w:val="%1"/>
-      <w:lvlJc w:val="left"/>
-      <w:pPr>
-        <w:ind w:left="432" w:hanging="432"/>
+      <w:pStyle w:val="Bibliography"/>
+      <w:lvlText w:val="[%1]"/>
+      <w:lvlJc w:val="left"/>
+      <w:pPr>
+        <w:ind w:left="1080" w:hanging="1080"/>
       </w:pPr>
       <w:rPr>
         <w:rFonts w:hint="default"/>
       </w:rPr>
     </w:lvl>
-    <w:lvl w:ilvl="1">
-      <w:start w:val="1"/>
-      <w:numFmt w:val="decimal"/>
-      <w:pStyle w:val="Heading2"/>
-      <w:lvlText w:val="%1.%2"/>
-      <w:lvlJc w:val="left"/>
-      <w:pPr>
-        <w:ind w:left="648" w:hanging="648"/>
-      </w:pPr>
-      <w:rPr>
-        <w:rFonts w:hint="default"/>
-      </w:rPr>
-    </w:lvl>
-    <w:lvl w:ilvl="2">
-      <w:start w:val="1"/>
-      <w:numFmt w:val="decimal"/>
-      <w:pStyle w:val="Heading3"/>
-      <w:lvlText w:val="%1.%2.%3"/>
-      <w:lvlJc w:val="left"/>
-      <w:pPr>
-        <w:ind w:left="864" w:hanging="864"/>
-      </w:pPr>
-      <w:rPr>
-        <w:rFonts w:hint="default"/>
-      </w:rPr>
-    </w:lvl>
-    <w:lvl w:ilvl="3">
-      <w:start w:val="1"/>
-      <w:numFmt w:val="decimal"/>
-      <w:pStyle w:val="Heading4"/>
-      <w:lvlText w:val="%1.%2.%3.%4"/>
-      <w:lvlJc w:val="left"/>
-      <w:pPr>
-        <w:ind w:left="1080" w:hanging="1080"/>
-      </w:pPr>
-      <w:rPr>
-        <w:rFonts w:hint="default"/>
-      </w:rPr>
-    </w:lvl>
-    <w:lvl w:ilvl="4">
-      <w:start w:val="1"/>
-      <w:numFmt w:val="decimal"/>
-      <w:pStyle w:val="Heading5"/>
-      <w:lvlText w:val="%1.%2.%3.%4.%5"/>
-      <w:lvlJc w:val="left"/>
-      <w:pPr>
-        <w:ind w:left="1296" w:hanging="1296"/>
-      </w:pPr>
-      <w:rPr>
-        <w:rFonts w:hint="default"/>
-      </w:rPr>
-    </w:lvl>
-    <w:lvl w:ilvl="5">
-      <w:start w:val="1"/>
-      <w:numFmt w:val="decimal"/>
-      <w:pStyle w:val="Heading6"/>
-      <w:lvlText w:val="%1.%2.%3.%4.%5.%6"/>
-      <w:lvlJc w:val="left"/>
-      <w:pPr>
-        <w:ind w:left="1512" w:hanging="1512"/>
-      </w:pPr>
-      <w:rPr>
-        <w:rFonts w:hint="default"/>
-      </w:rPr>
-    </w:lvl>
-    <w:lvl w:ilvl="6">
-      <w:start w:val="1"/>
-      <w:numFmt w:val="decimal"/>
-      <w:pStyle w:val="Heading7"/>
-      <w:lvlText w:val="%1.%2.%3.%4.%5.%6.%7"/>
-      <w:lvlJc w:val="left"/>
-      <w:pPr>
-        <w:ind w:left="1728" w:hanging="1728"/>
-      </w:pPr>
-      <w:rPr>
-        <w:rFonts w:hint="default"/>
-      </w:rPr>
-    </w:lvl>
-    <w:lvl w:ilvl="7">
-      <w:start w:val="1"/>
-      <w:numFmt w:val="decimal"/>
-      <w:pStyle w:val="Heading8"/>
-      <w:lvlText w:val="%1.%2.%3.%4.%5.%6.%7.%8"/>
-      <w:lvlJc w:val="left"/>
-      <w:pPr>
-        <w:ind w:left="1944" w:hanging="1944"/>
-      </w:pPr>
-      <w:rPr>
-        <w:rFonts w:hint="default"/>
-      </w:rPr>
-    </w:lvl>
-    <w:lvl w:ilvl="8">
-      <w:start w:val="1"/>
-      <w:numFmt w:val="decimal"/>
-      <w:pStyle w:val="Heading9"/>
-      <w:lvlText w:val="%1.%2.%3.%4.%5.%6.%7.%8.%9"/>
-      <w:lvlJc w:val="left"/>
-      <w:pPr>
-        <w:ind w:left="2160" w:hanging="2160"/>
-      </w:pPr>
-      <w:rPr>
-        <w:rFonts w:hint="default"/>
-      </w:rPr>
-    </w:lvl>
-  </w:abstractNum>
-  <w:abstractNum w:abstractNumId="6">
-    <w:nsid w:val="478D2E1E"/>
-    <w:multiLevelType w:val="multilevel"/>
-    <w:tmpl w:val="E50CC40E"/>
-    <w:lvl w:ilvl="0">
-      <w:start w:val="1"/>
-      <w:numFmt w:val="upperLetter"/>
-      <w:suff w:val="nothing"/>
-      <w:lvlText w:val="Annex %1: "/>
-      <w:lvlJc w:val="left"/>
-      <w:pPr>
-        <w:ind w:left="0" w:firstLine="0"/>
-      </w:pPr>
-      <w:rPr>
-        <w:rFonts w:hint="default"/>
-      </w:rPr>
-    </w:lvl>
-    <w:lvl w:ilvl="1">
-      <w:start w:val="1"/>
-      <w:numFmt w:val="decimal"/>
-      <w:lvlText w:val="%1.%2"/>
-      <w:lvlJc w:val="left"/>
-      <w:pPr>
-        <w:ind w:left="720" w:hanging="720"/>
-      </w:pPr>
-      <w:rPr>
-        <w:rFonts w:hint="default"/>
-      </w:rPr>
-    </w:lvl>
-    <w:lvl w:ilvl="2">
-      <w:start w:val="1"/>
-      <w:numFmt w:val="decimal"/>
-      <w:lvlText w:val="%1.%2.%3"/>
-      <w:lvlJc w:val="left"/>
-      <w:pPr>
-        <w:ind w:left="936" w:hanging="936"/>
-      </w:pPr>
-      <w:rPr>
-        <w:rFonts w:hint="default"/>
-      </w:rPr>
-    </w:lvl>
-    <w:lvl w:ilvl="3">
-      <w:start w:val="1"/>
-      <w:numFmt w:val="decimal"/>
-      <w:lvlText w:val="%1.%2.%3.%4"/>
-      <w:lvlJc w:val="left"/>
-      <w:pPr>
-        <w:ind w:left="1152" w:hanging="1152"/>
-      </w:pPr>
-      <w:rPr>
-        <w:rFonts w:hint="default"/>
-      </w:rPr>
-    </w:lvl>
-    <w:lvl w:ilvl="4">
-      <w:start w:val="1"/>
-      <w:numFmt w:val="decimal"/>
-      <w:lvlText w:val="%1.%2.%3.%4.%5"/>
-      <w:lvlJc w:val="left"/>
-      <w:pPr>
-        <w:ind w:left="1368" w:hanging="1368"/>
-      </w:pPr>
-      <w:rPr>
-        <w:rFonts w:hint="default"/>
-      </w:rPr>
-    </w:lvl>
-    <w:lvl w:ilvl="5">
-      <w:start w:val="1"/>
-      <w:numFmt w:val="decimal"/>
-      <w:lvlText w:val="%1.%2.%3.%4.%5.%6"/>
-      <w:lvlJc w:val="left"/>
-      <w:pPr>
-        <w:ind w:left="1584" w:hanging="1584"/>
-      </w:pPr>
-      <w:rPr>
-        <w:rFonts w:hint="default"/>
-      </w:rPr>
-    </w:lvl>
-    <w:lvl w:ilvl="6">
-      <w:start w:val="1"/>
-      <w:numFmt w:val="decimal"/>
-      <w:lvlText w:val="%1.%2.%3.%4.%5.%6.%7"/>
-      <w:lvlJc w:val="left"/>
-      <w:pPr>
-        <w:ind w:left="1800" w:hanging="1800"/>
-      </w:pPr>
-      <w:rPr>
-        <w:rFonts w:hint="default"/>
-      </w:rPr>
-    </w:lvl>
-    <w:lvl w:ilvl="7">
-      <w:start w:val="1"/>
-      <w:numFmt w:val="decimal"/>
-      <w:lvlText w:val="%1.%2.%3.%4.%5.%6.%7.%8"/>
-      <w:lvlJc w:val="left"/>
-      <w:pPr>
-        <w:ind w:left="2016" w:hanging="2016"/>
-      </w:pPr>
-      <w:rPr>
-        <w:rFonts w:hint="default"/>
-      </w:rPr>
-    </w:lvl>
-    <w:lvl w:ilvl="8">
-      <w:start w:val="1"/>
-      <w:numFmt w:val="decimal"/>
-      <w:lvlText w:val="%1.%2.%3.%4.%5.%6.%7.%8.%9"/>
-      <w:lvlJc w:val="left"/>
-      <w:pPr>
-        <w:ind w:left="2232" w:hanging="2232"/>
-      </w:pPr>
-      <w:rPr>
-        <w:rFonts w:hint="default"/>
-      </w:rPr>
-    </w:lvl>
-  </w:abstractNum>
-  <w:abstractNum w:abstractNumId="7">
-    <w:nsid w:val="52ED1FAE"/>
-    <w:multiLevelType w:val="multilevel"/>
-    <w:tmpl w:val="0D1E8B8A"/>
-    <w:lvl w:ilvl="0">
-      <w:start w:val="1"/>
-      <w:numFmt w:val="decimal"/>
-      <w:pStyle w:val="ListNumber"/>
-      <w:lvlText w:val="%1."/>
-      <w:lvlJc w:val="left"/>
-      <w:pPr>
-        <w:ind w:left="360" w:hanging="360"/>
-      </w:pPr>
-      <w:rPr>
-        <w:rFonts w:hint="default"/>
-      </w:rPr>
-    </w:lvl>
-    <w:lvl w:ilvl="1">
-      <w:start w:val="1"/>
-      <w:numFmt w:val="lowerLetter"/>
-      <w:pStyle w:val="ListNumber2"/>
-      <w:lvlText w:val="%2)"/>
-      <w:lvlJc w:val="left"/>
-      <w:pPr>
-        <w:ind w:left="720" w:hanging="360"/>
-      </w:pPr>
-      <w:rPr>
-        <w:rFonts w:hint="default"/>
-      </w:rPr>
-    </w:lvl>
-    <w:lvl w:ilvl="2">
-      <w:start w:val="1"/>
-      <w:numFmt w:val="lowerRoman"/>
-      <w:pStyle w:val="ListNumber3"/>
-      <w:lvlText w:val="%3)"/>
-      <w:lvlJc w:val="left"/>
-      <w:pPr>
-        <w:ind w:left="1080" w:hanging="360"/>
-      </w:pPr>
-      <w:rPr>
-        <w:rFonts w:hint="default"/>
-      </w:rPr>
-    </w:lvl>
-    <w:lvl w:ilvl="3">
-      <w:start w:val="1"/>
-      <w:numFmt w:val="upperRoman"/>
-      <w:pStyle w:val="ListNumber4"/>
-      <w:lvlText w:val="%4)"/>
-      <w:lvlJc w:val="left"/>
-      <w:pPr>
-        <w:ind w:left="1440" w:hanging="360"/>
-      </w:pPr>
-      <w:rPr>
-        <w:rFonts w:hint="default"/>
-      </w:rPr>
-    </w:lvl>
-    <w:lvl w:ilvl="4">
-      <w:start w:val="1"/>
-      <w:numFmt w:val="lowerLetter"/>
-      <w:lvlText w:val="(%5)"/>
-      <w:lvlJc w:val="left"/>
-      <w:pPr>
-        <w:ind w:left="1800" w:hanging="360"/>
-      </w:pPr>
-      <w:rPr>
-        <w:rFonts w:hint="default"/>
-      </w:rPr>
-    </w:lvl>
-    <w:lvl w:ilvl="5">
-      <w:start w:val="1"/>
-      <w:numFmt w:val="lowerRoman"/>
-      <w:lvlText w:val="(%6)"/>
-      <w:lvlJc w:val="left"/>
-      <w:pPr>
-        <w:ind w:left="2160" w:hanging="360"/>
-      </w:pPr>
-      <w:rPr>
-        <w:rFonts w:hint="default"/>
-      </w:rPr>
-    </w:lvl>
-    <w:lvl w:ilvl="6">
-      <w:start w:val="1"/>
-      <w:numFmt w:val="decimal"/>
-      <w:lvlText w:val="%7."/>
-      <w:lvlJc w:val="left"/>
-      <w:pPr>
-        <w:ind w:left="2520" w:hanging="360"/>
-      </w:pPr>
-      <w:rPr>
-        <w:rFonts w:hint="default"/>
-      </w:rPr>
-    </w:lvl>
-    <w:lvl w:ilvl="7">
-      <w:start w:val="1"/>
-      <w:numFmt w:val="lowerLetter"/>
-      <w:lvlText w:val="%8."/>
-      <w:lvlJc w:val="left"/>
-      <w:pPr>
-        <w:ind w:left="2880" w:hanging="360"/>
-      </w:pPr>
-      <w:rPr>
-        <w:rFonts w:hint="default"/>
-      </w:rPr>
-    </w:lvl>
-    <w:lvl w:ilvl="8">
-      <w:start w:val="1"/>
-      <w:numFmt w:val="lowerRoman"/>
-      <w:lvlText w:val="%9."/>
-      <w:lvlJc w:val="left"/>
-      <w:pPr>
-        <w:ind w:left="3240" w:hanging="360"/>
-      </w:pPr>
-      <w:rPr>
-        <w:rFonts w:hint="default"/>
-      </w:rPr>
-    </w:lvl>
-  </w:abstractNum>
-  <w:abstractNum w:abstractNumId="8">
-    <w:nsid w:val="61426F7F"/>
-    <w:multiLevelType w:val="hybridMultilevel"/>
-    <w:tmpl w:val="562C63D0"/>
-    <w:lvl w:ilvl="0" w:tplc="A264595E">
-      <w:start w:val="1"/>
-      <w:numFmt w:val="decimal"/>
-      <w:pStyle w:val="Tabletitle"/>
-      <w:suff w:val="space"/>
-      <w:lvlText w:val="Table %1"/>
-      <w:lvlJc w:val="left"/>
-      <w:pPr>
-        <w:ind w:left="720" w:hanging="360"/>
-      </w:pPr>
-      <w:rPr>
-        <w:rFonts w:hint="default"/>
-      </w:rPr>
-    </w:lvl>
-    <w:lvl w:ilvl="1" w:tplc="CA9E9860">
+    <w:lvl w:ilvl="1" w:tplc="9C9CA07E">
       <w:start w:val="1"/>
       <w:numFmt w:val="lowerLetter"/>
       <w:lvlText w:val="%2."/>
@@ -913,7 +824,7 @@
         <w:ind w:left="1440" w:hanging="360"/>
       </w:pPr>
     </w:lvl>
-    <w:lvl w:ilvl="2" w:tplc="2F3457DE">
+    <w:lvl w:ilvl="2" w:tplc="90A445E2">
       <w:start w:val="1"/>
       <w:numFmt w:val="lowerRoman"/>
       <w:lvlText w:val="%3."/>
@@ -922,7 +833,7 @@
         <w:ind w:left="2160" w:hanging="180"/>
       </w:pPr>
     </w:lvl>
-    <w:lvl w:ilvl="3" w:tplc="7438E7E6">
+    <w:lvl w:ilvl="3" w:tplc="4A620886">
       <w:start w:val="1"/>
       <w:numFmt w:val="decimal"/>
       <w:lvlText w:val="%4."/>
@@ -931,7 +842,7 @@
         <w:ind w:left="2880" w:hanging="360"/>
       </w:pPr>
     </w:lvl>
-    <w:lvl w:ilvl="4" w:tplc="EABAA84E">
+    <w:lvl w:ilvl="4" w:tplc="5A84E0D4">
       <w:start w:val="1"/>
       <w:numFmt w:val="lowerLetter"/>
       <w:lvlText w:val="%5."/>
@@ -940,7 +851,7 @@
         <w:ind w:left="3600" w:hanging="360"/>
       </w:pPr>
     </w:lvl>
-    <w:lvl w:ilvl="5" w:tplc="6D46B896">
+    <w:lvl w:ilvl="5" w:tplc="B95A4FAE">
       <w:start w:val="1"/>
       <w:numFmt w:val="lowerRoman"/>
       <w:lvlText w:val="%6."/>
@@ -949,7 +860,7 @@
         <w:ind w:left="4320" w:hanging="180"/>
       </w:pPr>
     </w:lvl>
-    <w:lvl w:ilvl="6" w:tplc="E0AA841C">
+    <w:lvl w:ilvl="6" w:tplc="58041384">
       <w:start w:val="1"/>
       <w:numFmt w:val="decimal"/>
       <w:lvlText w:val="%7."/>
@@ -958,7 +869,7 @@
         <w:ind w:left="5040" w:hanging="360"/>
       </w:pPr>
     </w:lvl>
-    <w:lvl w:ilvl="7" w:tplc="B0DA0CBE">
+    <w:lvl w:ilvl="7" w:tplc="22206634">
       <w:start w:val="1"/>
       <w:numFmt w:val="lowerLetter"/>
       <w:lvlText w:val="%8."/>
@@ -967,7 +878,7 @@
         <w:ind w:left="5760" w:hanging="360"/>
       </w:pPr>
     </w:lvl>
-    <w:lvl w:ilvl="8" w:tplc="3D02F9DE">
+    <w:lvl w:ilvl="8" w:tplc="409CF84A">
       <w:start w:val="1"/>
       <w:numFmt w:val="lowerRoman"/>
       <w:lvlText w:val="%9."/>
@@ -978,25 +889,25 @@
     </w:lvl>
   </w:abstractNum>
   <w:num w:numId="1">
+    <w:abstractNumId w:val="4"/>
+  </w:num>
+  <w:num w:numId="2">
+    <w:abstractNumId w:val="3"/>
+  </w:num>
+  <w:num w:numId="3">
+    <w:abstractNumId w:val="2"/>
+  </w:num>
+  <w:num w:numId="4">
     <w:abstractNumId w:val="5"/>
   </w:num>
-  <w:num w:numId="2">
-    <w:abstractNumId w:val="1"/>
+  <w:num w:numId="5">
+    <w:abstractNumId w:val="7"/>
   </w:num>
-  <w:num w:numId="3">
+  <w:num w:numId="6">
     <w:abstractNumId w:val="6"/>
   </w:num>
-  <w:num w:numId="4">
-    <w:abstractNumId w:val="8"/>
-  </w:num>
-  <w:num w:numId="5">
-    <w:abstractNumId w:val="2"/>
-  </w:num>
-  <w:num w:numId="6">
-    <w:abstractNumId w:val="3"/>
-  </w:num>
   <w:num w:numId="7">
-    <w:abstractNumId w:val="7"/>
+    <w:abstractNumId w:val="1"/>
     <w:lvlOverride w:ilvl="0">
       <w:startOverride w:val="1"/>
     </w:lvlOverride>
@@ -1026,12 +937,9 @@
     </w:lvlOverride>
   </w:num>
   <w:num w:numId="8">
-    <w:abstractNumId w:val="1"/>
+    <w:abstractNumId w:val="3"/>
   </w:num>
   <w:num w:numId="9">
-    <w:abstractNumId w:val="4"/>
-  </w:num>
-  <w:num w:numId="10">
     <w:abstractNumId w:val="0"/>
   </w:num>
 </w:numbering>
@@ -1296,13 +1204,10 @@
     <w:link w:val="Heading1Char"/>
     <w:uiPriority w:val="9"/>
     <w:qFormat/>
-    <w:rsid w:val="005738BD"/>
+    <w:rsid w:val="0082515B"/>
     <w:pPr>
       <w:keepNext/>
       <w:keepLines/>
-      <w:numPr>
-        <w:numId w:val="1"/>
-      </w:numPr>
       <w:outlineLvl w:val="0"/>
     </w:pPr>
     <w:rPr>
@@ -1437,7 +1342,7 @@
       <w:keepLines/>
       <w:numPr>
         <w:ilvl w:val="7"/>
-        <w:numId w:val="9"/>
+        <w:numId w:val="7"/>
       </w:numPr>
       <w:outlineLvl w:val="7"/>
     </w:pPr>
@@ -1462,7 +1367,7 @@
       <w:keepLines/>
       <w:numPr>
         <w:ilvl w:val="8"/>
-        <w:numId w:val="9"/>
+        <w:numId w:val="7"/>
       </w:numPr>
       <w:outlineLvl w:val="8"/>
     </w:pPr>
@@ -1851,7 +1756,7 @@
     <w:rsid w:val="002D58E6"/>
     <w:pPr>
       <w:numPr>
-        <w:numId w:val="5"/>
+        <w:numId w:val="9"/>
       </w:numPr>
       <w:contextualSpacing/>
     </w:pPr>
@@ -2229,9 +2134,6 @@
     <w:qFormat/>
     <w:rsid w:val="00BD2FAC"/>
     <w:pPr>
-      <w:numPr>
-        <w:numId w:val="0"/>
-      </w:numPr>
       <w:spacing w:after="0"/>
       <w:outlineLvl w:val="9"/>
     </w:pPr>
@@ -2793,6 +2695,79 @@
     <w:rPr>
       <w:b/>
       <w:sz w:val="32"/>
+    </w:rPr>
+  </w:style>
+  <w:style xmlns:mc="http://schemas.openxmlformats.org/markup-compatibility/2006" xmlns:w14="http://schemas.microsoft.com/office/word/2010/wordml" w:type="paragraph" w:customStyle="1" w:styleId="egXML1">
+    <w:name w:val="egXML"/>
+    <w:basedOn w:val="Normal"/>
+    <w:qFormat/>
+    <w:rPr>
+      <w:rFonts w:ascii="Courier" w:hAnsi="Courier"/>
+      <w:sz w:val="20"/>
+    </w:rPr>
+  </w:style>
+  <w:style xmlns:mc="http://schemas.openxmlformats.org/markup-compatibility/2006" xmlns:w14="http://schemas.microsoft.com/office/word/2010/wordml" w:type="paragraph" w:customStyle="1" w:styleId="egXMLTable1">
+    <w:name w:val="egXMLTable"/>
+    <w:basedOn w:val="Normal"/>
+    <w:qFormat/>
+    <w:pPr>
+      <w:spacing w:before="80" w:after="0"/>
+    </w:pPr>
+    <w:rPr>
+      <w:rFonts w:ascii="Courier" w:hAnsi="Courier"/>
+      <w:sz w:val="18"/>
+    </w:rPr>
+  </w:style>
+  <w:style xmlns:mc="http://schemas.openxmlformats.org/markup-compatibility/2006" xmlns:w14="http://schemas.microsoft.com/office/word/2010/wordml" w:type="paragraph" w:customStyle="1" w:styleId="egXML2">
+    <w:name w:val="egXML"/>
+    <w:basedOn w:val="Normal"/>
+    <w:qFormat/>
+    <w:rPr>
+      <w:rFonts w:ascii="Courier" w:hAnsi="Courier"/>
+      <w:sz w:val="20"/>
+    </w:rPr>
+  </w:style>
+  <w:style xmlns:mc="http://schemas.openxmlformats.org/markup-compatibility/2006" xmlns:w14="http://schemas.microsoft.com/office/word/2010/wordml" w:type="paragraph" w:customStyle="1" w:styleId="egXMLTable2">
+    <w:name w:val="egXMLTable"/>
+    <w:basedOn w:val="Normal"/>
+    <w:qFormat/>
+    <w:pPr>
+      <w:spacing w:before="80" w:after="0"/>
+    </w:pPr>
+    <w:rPr>
+      <w:rFonts w:ascii="Courier" w:hAnsi="Courier"/>
+      <w:sz w:val="18"/>
+    </w:rPr>
+  </w:style>
+  <w:style xmlns:mc="http://schemas.openxmlformats.org/markup-compatibility/2006" xmlns:w14="http://schemas.microsoft.com/office/word/2010/wordml" w:type="paragraph" w:styleId="Quote">
+    <w:name w:val="Quote"/>
+    <w:basedOn w:val="Normal"/>
+    <w:next w:val="Normal"/>
+    <w:link w:val="QuoteChar"/>
+    <w:uiPriority w:val="29"/>
+    <w:semiHidden/>
+    <w:qFormat/>
+    <w:rsid w:val="00382EC4"/>
+    <w:pPr>
+      <w:ind w:left="170" w:right="170"/>
+    </w:pPr>
+    <w:rPr>
+      <w:i/>
+      <w:iCs/>
+      <w:color w:val="000000" w:themeColor="text1"/>
+    </w:rPr>
+  </w:style>
+  <w:style xmlns:mc="http://schemas.openxmlformats.org/markup-compatibility/2006" xmlns:w14="http://schemas.microsoft.com/office/word/2010/wordml" w:type="character" w:customStyle="1" w:styleId="QuoteChar">
+    <w:name w:val="Quote Char"/>
+    <w:basedOn w:val="DefaultParagraphFont"/>
+    <w:link w:val="Quote"/>
+    <w:uiPriority w:val="29"/>
+    <w:semiHidden/>
+    <w:rsid w:val="00382EC4"/>
+    <w:rPr>
+      <w:i/>
+      <w:iCs/>
+      <w:color w:val="000000" w:themeColor="text1"/>
     </w:rPr>
   </w:style>
   <w:style w:type="paragraph" w:customStyle="1" w:styleId="egXML">
@@ -3082,13 +3057,10 @@
     <w:link w:val="Heading1Char"/>
     <w:uiPriority w:val="9"/>
     <w:qFormat/>
-    <w:rsid w:val="005738BD"/>
+    <w:rsid w:val="0082515B"/>
     <w:pPr>
       <w:keepNext/>
       <w:keepLines/>
-      <w:numPr>
-        <w:numId w:val="1"/>
-      </w:numPr>
       <w:outlineLvl w:val="0"/>
     </w:pPr>
     <w:rPr>
@@ -3223,7 +3195,7 @@
       <w:keepLines/>
       <w:numPr>
         <w:ilvl w:val="7"/>
-        <w:numId w:val="9"/>
+        <w:numId w:val="7"/>
       </w:numPr>
       <w:outlineLvl w:val="7"/>
     </w:pPr>
@@ -3248,7 +3220,7 @@
       <w:keepLines/>
       <w:numPr>
         <w:ilvl w:val="8"/>
-        <w:numId w:val="9"/>
+        <w:numId w:val="7"/>
       </w:numPr>
       <w:outlineLvl w:val="8"/>
     </w:pPr>
@@ -3637,7 +3609,7 @@
     <w:rsid w:val="002D58E6"/>
     <w:pPr>
       <w:numPr>
-        <w:numId w:val="5"/>
+        <w:numId w:val="9"/>
       </w:numPr>
       <w:contextualSpacing/>
     </w:pPr>
@@ -4015,9 +3987,6 @@
     <w:qFormat/>
     <w:rsid w:val="00BD2FAC"/>
     <w:pPr>
-      <w:numPr>
-        <w:numId w:val="0"/>
-      </w:numPr>
       <w:spacing w:after="0"/>
       <w:outlineLvl w:val="9"/>
     </w:pPr>
@@ -4573,14 +4542,86 @@
     <w:rsid w:val="00D646DB"/>
     <w:pPr>
       <w:numPr>
-        <w:numId w:val="10"/>
+        <w:numId w:val="3"/>
       </w:numPr>
-      <w:spacing w:before="360"/>
     </w:pPr>
     <w:rPr>
       <w:b/>
       <w:sz w:val="32"/>
     </w:rPr>
   </w:style>
+  <w:style w:type="paragraph" w:customStyle="1" w:styleId="egXML1">
+    <w:name w:val="egXML"/>
+    <w:basedOn w:val="Normal"/>
+    <w:qFormat/>
+    <w:rPr>
+      <w:rFonts w:ascii="Courier" w:hAnsi="Courier"/>
+      <w:sz w:val="20"/>
+    </w:rPr>
+  </w:style>
+  <w:style w:type="paragraph" w:customStyle="1" w:styleId="egXMLTable1">
+    <w:name w:val="egXMLTable"/>
+    <w:basedOn w:val="Normal"/>
+    <w:qFormat/>
+    <w:pPr>
+      <w:spacing w:before="80" w:after="0"/>
+    </w:pPr>
+    <w:rPr>
+      <w:rFonts w:ascii="Courier" w:hAnsi="Courier"/>
+      <w:sz w:val="18"/>
+    </w:rPr>
+  </w:style>
+  <w:style w:type="paragraph" w:customStyle="1" w:styleId="egXML2">
+    <w:name w:val="egXML"/>
+    <w:basedOn w:val="Normal"/>
+    <w:qFormat/>
+    <w:rPr>
+      <w:rFonts w:ascii="Courier" w:hAnsi="Courier"/>
+      <w:sz w:val="20"/>
+    </w:rPr>
+  </w:style>
+  <w:style w:type="paragraph" w:customStyle="1" w:styleId="egXMLTable2">
+    <w:name w:val="egXMLTable"/>
+    <w:basedOn w:val="Normal"/>
+    <w:qFormat/>
+    <w:pPr>
+      <w:spacing w:before="80" w:after="0"/>
+    </w:pPr>
+    <w:rPr>
+      <w:rFonts w:ascii="Courier" w:hAnsi="Courier"/>
+      <w:sz w:val="18"/>
+    </w:rPr>
+  </w:style>
+  <w:style w:type="paragraph" w:styleId="Quote">
+    <w:name w:val="Quote"/>
+    <w:basedOn w:val="Normal"/>
+    <w:next w:val="Normal"/>
+    <w:link w:val="QuoteChar"/>
+    <w:uiPriority w:val="29"/>
+    <w:semiHidden/>
+    <w:qFormat/>
+    <w:rsid w:val="00382EC4"/>
+    <w:pPr>
+      <w:ind w:left="170" w:right="170"/>
+    </w:pPr>
+    <w:rPr>
+      <w:i/>
+      <w:iCs/>
+      <w:color w:val="000000" w:themeColor="text1"/>
+    </w:rPr>
+  </w:style>
+  <w:style w:type="character" w:customStyle="1" w:styleId="QuoteChar">
+    <w:name w:val="Quote Char"/>
+    <w:basedOn w:val="DefaultParagraphFont"/>
+    <w:link w:val="Quote"/>
+    <w:uiPriority w:val="29"/>
+    <w:semiHidden/>
+    <w:rsid w:val="00382EC4"/>
+    <w:rPr>
+      <w:i/>
+      <w:iCs/>
+      <w:color w:val="000000" w:themeColor="text1"/>
+    </w:rPr>
+  </w:style>
 </w:styles>
 </file>
</xml_diff>

<commit_message>
EXM-22624 Update to TEI XSL 6.4.
</commit_message>
<xml_diff>
--- a/oxygen-tei/frameworks/tei/xml/tei/stylesheet/profiles/default/docx/template.docx
+++ b/oxygen-tei/frameworks/tei/xml/tei/stylesheet/profiles/default/docx/template.docx
@@ -3,22 +3,18 @@
 <w:document xmlns:wpc="http://schemas.microsoft.com/office/word/2010/wordprocessingCanvas" xmlns:mo="http://schemas.microsoft.com/office/mac/office/2008/main" xmlns:mc="http://schemas.openxmlformats.org/markup-compatibility/2006" xmlns:mv="urn:schemas-microsoft-com:mac:vml" xmlns:o="urn:schemas-microsoft-com:office:office" xmlns:r="http://schemas.openxmlformats.org/officeDocument/2006/relationships" xmlns:m="http://schemas.openxmlformats.org/officeDocument/2006/math" xmlns:v="urn:schemas-microsoft-com:vml" xmlns:wp14="http://schemas.microsoft.com/office/word/2010/wordprocessingDrawing" xmlns:wp="http://schemas.openxmlformats.org/drawingml/2006/wordprocessingDrawing" xmlns:w10="urn:schemas-microsoft-com:office:word" xmlns:w="http://schemas.openxmlformats.org/wordprocessingml/2006/main" xmlns:w14="http://schemas.microsoft.com/office/word/2010/wordml" xmlns:wpg="http://schemas.microsoft.com/office/word/2010/wordprocessingGroup" xmlns:wpi="http://schemas.microsoft.com/office/word/2010/wordprocessingInk" xmlns:wne="http://schemas.microsoft.com/office/word/2006/wordml" xmlns:wps="http://schemas.microsoft.com/office/word/2010/wordprocessingShape" mc:Ignorable="w14 wp14">
   <w:body>
     <w:p>
-      <w:pPr>
-        <w:pStyle w:val="Bibliography"/>
-        <w:numPr>
-          <w:ilvl w:val="0"/>
-          <w:numId w:val="0"/>
-        </w:numPr>
-        <w:ind w:left="1080" w:hanging="1080"/>
-      </w:pPr>
       <w:bookmarkStart w:id="0" w:name="_GoBack"/>
       <w:bookmarkEnd w:id="0"/>
+      <w:r>
+        <w:t xml:space="preserve"> </w:t>
+      </w:r>
     </w:p>
     <w:sectPr>
-      <w:pgSz w:w="12240" w:h="15840"/>
+      <w:pgSz w:w="11900" w:h="16820"/>
       <w:pgMar w:top="1440" w:right="1440" w:bottom="1440" w:left="1440" w:header="720" w:footer="720" w:gutter="0"/>
       <w:cols w:space="720"/>
       <w:docGrid w:linePitch="360"/>
+      <w:printerSettings r:id="rId8"/>
     </w:sectPr>
   </w:body>
 </w:document>
@@ -27,140 +23,105 @@
 <file path=word/numbering.xml><?xml version="1.0" encoding="utf-8"?>
 <w:numbering xmlns:wpc="http://schemas.microsoft.com/office/word/2010/wordprocessingCanvas" xmlns:mo="http://schemas.microsoft.com/office/mac/office/2008/main" xmlns:mc="http://schemas.openxmlformats.org/markup-compatibility/2006" xmlns:mv="urn:schemas-microsoft-com:mac:vml" xmlns:o="urn:schemas-microsoft-com:office:office" xmlns:r="http://schemas.openxmlformats.org/officeDocument/2006/relationships" xmlns:m="http://schemas.openxmlformats.org/officeDocument/2006/math" xmlns:v="urn:schemas-microsoft-com:vml" xmlns:wp14="http://schemas.microsoft.com/office/word/2010/wordprocessingDrawing" xmlns:wp="http://schemas.openxmlformats.org/drawingml/2006/wordprocessingDrawing" xmlns:w10="urn:schemas-microsoft-com:office:word" xmlns:w="http://schemas.openxmlformats.org/wordprocessingml/2006/main" xmlns:w14="http://schemas.microsoft.com/office/word/2010/wordml" xmlns:wpg="http://schemas.microsoft.com/office/word/2010/wordprocessingGroup" xmlns:wpi="http://schemas.microsoft.com/office/word/2010/wordprocessingInk" xmlns:wne="http://schemas.microsoft.com/office/word/2006/wordml" xmlns:wps="http://schemas.microsoft.com/office/word/2010/wordprocessingShape" mc:Ignorable="w14 wp14">
   <w:abstractNum w:abstractNumId="0">
-    <w:nsid w:val="07A1685A"/>
-    <w:multiLevelType w:val="multilevel"/>
-    <w:tmpl w:val="27D229FA"/>
-    <w:lvl w:ilvl="0">
+    <w:nsid w:val="33614799"/>
+    <w:multiLevelType w:val="hybridMultilevel"/>
+    <w:tmpl w:val="FB384136"/>
+    <w:lvl w:ilvl="0" w:tplc="1A8268B8">
       <w:start w:val="1"/>
       <w:numFmt w:val="decimal"/>
-      <w:lvlText w:val="%1."/>
-      <w:lvlJc w:val="left"/>
-      <w:pPr>
-        <w:tabs>
-          <w:tab w:val="num" w:pos="720"/>
-        </w:tabs>
-        <w:ind w:left="720" w:hanging="720"/>
-      </w:pPr>
-    </w:lvl>
-    <w:lvl w:ilvl="1">
-      <w:start w:val="1"/>
-      <w:numFmt w:val="decimal"/>
-      <w:lvlText w:val="%2."/>
-      <w:lvlJc w:val="left"/>
-      <w:pPr>
-        <w:tabs>
-          <w:tab w:val="num" w:pos="1440"/>
-        </w:tabs>
-        <w:ind w:left="1440" w:hanging="720"/>
-      </w:pPr>
-    </w:lvl>
-    <w:lvl w:ilvl="2">
-      <w:start w:val="1"/>
-      <w:numFmt w:val="decimal"/>
-      <w:lvlText w:val="%3."/>
-      <w:lvlJc w:val="left"/>
-      <w:pPr>
-        <w:tabs>
-          <w:tab w:val="num" w:pos="2160"/>
-        </w:tabs>
-        <w:ind w:left="2160" w:hanging="720"/>
-      </w:pPr>
-    </w:lvl>
-    <w:lvl w:ilvl="3">
-      <w:start w:val="1"/>
-      <w:numFmt w:val="decimal"/>
-      <w:lvlText w:val="%4."/>
-      <w:lvlJc w:val="left"/>
-      <w:pPr>
-        <w:tabs>
-          <w:tab w:val="num" w:pos="2880"/>
-        </w:tabs>
-        <w:ind w:left="2880" w:hanging="720"/>
-      </w:pPr>
-    </w:lvl>
-    <w:lvl w:ilvl="4">
-      <w:start w:val="1"/>
-      <w:numFmt w:val="decimal"/>
-      <w:lvlText w:val="%5."/>
-      <w:lvlJc w:val="left"/>
-      <w:pPr>
-        <w:tabs>
-          <w:tab w:val="num" w:pos="3600"/>
-        </w:tabs>
-        <w:ind w:left="3600" w:hanging="720"/>
-      </w:pPr>
-    </w:lvl>
-    <w:lvl w:ilvl="5">
-      <w:start w:val="1"/>
-      <w:numFmt w:val="decimal"/>
-      <w:lvlText w:val="%6."/>
-      <w:lvlJc w:val="left"/>
-      <w:pPr>
-        <w:tabs>
-          <w:tab w:val="num" w:pos="4320"/>
-        </w:tabs>
-        <w:ind w:left="4320" w:hanging="720"/>
-      </w:pPr>
-    </w:lvl>
-    <w:lvl w:ilvl="6">
-      <w:start w:val="1"/>
-      <w:numFmt w:val="decimal"/>
-      <w:lvlText w:val="%7."/>
-      <w:lvlJc w:val="left"/>
-      <w:pPr>
-        <w:tabs>
-          <w:tab w:val="num" w:pos="5040"/>
-        </w:tabs>
-        <w:ind w:left="5040" w:hanging="720"/>
-      </w:pPr>
-    </w:lvl>
-    <w:lvl w:ilvl="7">
-      <w:start w:val="1"/>
-      <w:numFmt w:val="decimal"/>
-      <w:lvlText w:val="%8."/>
-      <w:lvlJc w:val="left"/>
-      <w:pPr>
-        <w:tabs>
-          <w:tab w:val="num" w:pos="5760"/>
-        </w:tabs>
-        <w:ind w:left="5760" w:hanging="720"/>
-      </w:pPr>
-    </w:lvl>
-    <w:lvl w:ilvl="8">
-      <w:start w:val="1"/>
-      <w:numFmt w:val="decimal"/>
-      <w:lvlText w:val="%9."/>
-      <w:lvlJc w:val="left"/>
-      <w:pPr>
-        <w:tabs>
-          <w:tab w:val="num" w:pos="6480"/>
-        </w:tabs>
-        <w:ind w:left="6480" w:hanging="720"/>
-      </w:pPr>
-    </w:lvl>
-  </w:abstractNum>
-  <w:abstractNum w:abstractNumId="1">
-    <w:nsid w:val="0F5268F3"/>
-    <w:multiLevelType w:val="multilevel"/>
-    <w:tmpl w:val="E1922364"/>
-    <w:lvl w:ilvl="0">
-      <w:start w:val="1"/>
-      <w:numFmt w:val="decimal"/>
-      <w:pStyle w:val="ListNumber"/>
-      <w:lvlText w:val="%1."/>
-      <w:lvlJc w:val="left"/>
-      <w:pPr>
-        <w:ind w:left="360" w:hanging="360"/>
+      <w:pStyle w:val="Bibliography"/>
+      <w:lvlText w:val="[%1]"/>
+      <w:lvlJc w:val="left"/>
+      <w:pPr>
+        <w:ind w:left="1080" w:hanging="1080"/>
       </w:pPr>
       <w:rPr>
         <w:rFonts w:hint="default"/>
       </w:rPr>
     </w:lvl>
-    <w:lvl w:ilvl="1">
+    <w:lvl w:ilvl="1" w:tplc="E84893A6">
       <w:start w:val="1"/>
       <w:numFmt w:val="lowerLetter"/>
-      <w:pStyle w:val="ListNumber2"/>
-      <w:lvlText w:val="%2)"/>
+      <w:lvlText w:val="%2."/>
+      <w:lvlJc w:val="left"/>
+      <w:pPr>
+        <w:ind w:left="1440" w:hanging="360"/>
+      </w:pPr>
+    </w:lvl>
+    <w:lvl w:ilvl="2" w:tplc="B81C7E9A">
+      <w:start w:val="1"/>
+      <w:numFmt w:val="lowerRoman"/>
+      <w:lvlText w:val="%3."/>
+      <w:lvlJc w:val="right"/>
+      <w:pPr>
+        <w:ind w:left="2160" w:hanging="180"/>
+      </w:pPr>
+    </w:lvl>
+    <w:lvl w:ilvl="3" w:tplc="3CB09B08">
+      <w:start w:val="1"/>
+      <w:numFmt w:val="decimal"/>
+      <w:lvlText w:val="%4."/>
+      <w:lvlJc w:val="left"/>
+      <w:pPr>
+        <w:ind w:left="2880" w:hanging="360"/>
+      </w:pPr>
+    </w:lvl>
+    <w:lvl w:ilvl="4" w:tplc="176836AE">
+      <w:start w:val="1"/>
+      <w:numFmt w:val="lowerLetter"/>
+      <w:lvlText w:val="%5."/>
+      <w:lvlJc w:val="left"/>
+      <w:pPr>
+        <w:ind w:left="3600" w:hanging="360"/>
+      </w:pPr>
+    </w:lvl>
+    <w:lvl w:ilvl="5" w:tplc="3DE6EFC6">
+      <w:start w:val="1"/>
+      <w:numFmt w:val="lowerRoman"/>
+      <w:lvlText w:val="%6."/>
+      <w:lvlJc w:val="right"/>
+      <w:pPr>
+        <w:ind w:left="4320" w:hanging="180"/>
+      </w:pPr>
+    </w:lvl>
+    <w:lvl w:ilvl="6" w:tplc="2F22BAE8">
+      <w:start w:val="1"/>
+      <w:numFmt w:val="decimal"/>
+      <w:lvlText w:val="%7."/>
+      <w:lvlJc w:val="left"/>
+      <w:pPr>
+        <w:ind w:left="5040" w:hanging="360"/>
+      </w:pPr>
+    </w:lvl>
+    <w:lvl w:ilvl="7" w:tplc="00FE60B6">
+      <w:start w:val="1"/>
+      <w:numFmt w:val="lowerLetter"/>
+      <w:lvlText w:val="%8."/>
+      <w:lvlJc w:val="left"/>
+      <w:pPr>
+        <w:ind w:left="5760" w:hanging="360"/>
+      </w:pPr>
+    </w:lvl>
+    <w:lvl w:ilvl="8" w:tplc="7DEA11E4">
+      <w:start w:val="1"/>
+      <w:numFmt w:val="lowerRoman"/>
+      <w:lvlText w:val="%9."/>
+      <w:lvlJc w:val="right"/>
+      <w:pPr>
+        <w:ind w:left="6480" w:hanging="180"/>
+      </w:pPr>
+    </w:lvl>
+  </w:abstractNum>
+  <w:abstractNum w:abstractNumId="1">
+    <w:nsid w:val="435725AA"/>
+    <w:multiLevelType w:val="hybridMultilevel"/>
+    <w:tmpl w:val="66D8D8CE"/>
+    <w:lvl w:ilvl="0" w:tplc="DF0EAADE">
+      <w:start w:val="1"/>
+      <w:numFmt w:val="decimal"/>
+      <w:pStyle w:val="Tabletitle"/>
+      <w:suff w:val="space"/>
+      <w:lvlText w:val="Table %1"/>
       <w:lvlJc w:val="left"/>
       <w:pPr>
         <w:ind w:left="720" w:hanging="360"/>
@@ -169,97 +130,205 @@
         <w:rFonts w:hint="default"/>
       </w:rPr>
     </w:lvl>
-    <w:lvl w:ilvl="2">
+    <w:lvl w:ilvl="1" w:tplc="B420BE52">
+      <w:start w:val="1"/>
+      <w:numFmt w:val="lowerLetter"/>
+      <w:lvlText w:val="%2."/>
+      <w:lvlJc w:val="left"/>
+      <w:pPr>
+        <w:ind w:left="1440" w:hanging="360"/>
+      </w:pPr>
+    </w:lvl>
+    <w:lvl w:ilvl="2" w:tplc="CBCE3DAA">
       <w:start w:val="1"/>
       <w:numFmt w:val="lowerRoman"/>
-      <w:pStyle w:val="ListNumber3"/>
-      <w:lvlText w:val="%3)"/>
-      <w:lvlJc w:val="left"/>
-      <w:pPr>
-        <w:ind w:left="1080" w:hanging="360"/>
-      </w:pPr>
-      <w:rPr>
-        <w:rFonts w:hint="default"/>
-      </w:rPr>
-    </w:lvl>
-    <w:lvl w:ilvl="3">
-      <w:start w:val="1"/>
-      <w:numFmt w:val="upperRoman"/>
-      <w:pStyle w:val="ListNumber4"/>
-      <w:lvlText w:val="%4)"/>
-      <w:lvlJc w:val="left"/>
-      <w:pPr>
-        <w:ind w:left="1440" w:hanging="360"/>
-      </w:pPr>
-      <w:rPr>
-        <w:rFonts w:hint="default"/>
-      </w:rPr>
-    </w:lvl>
-    <w:lvl w:ilvl="4">
+      <w:lvlText w:val="%3."/>
+      <w:lvlJc w:val="right"/>
+      <w:pPr>
+        <w:ind w:left="2160" w:hanging="180"/>
+      </w:pPr>
+    </w:lvl>
+    <w:lvl w:ilvl="3" w:tplc="033C7BFE">
+      <w:start w:val="1"/>
+      <w:numFmt w:val="decimal"/>
+      <w:lvlText w:val="%4."/>
+      <w:lvlJc w:val="left"/>
+      <w:pPr>
+        <w:ind w:left="2880" w:hanging="360"/>
+      </w:pPr>
+    </w:lvl>
+    <w:lvl w:ilvl="4" w:tplc="2BD4DBF4">
       <w:start w:val="1"/>
       <w:numFmt w:val="lowerLetter"/>
-      <w:lvlText w:val="(%5)"/>
-      <w:lvlJc w:val="left"/>
-      <w:pPr>
-        <w:ind w:left="1800" w:hanging="360"/>
-      </w:pPr>
-      <w:rPr>
-        <w:rFonts w:hint="default"/>
-      </w:rPr>
-    </w:lvl>
-    <w:lvl w:ilvl="5">
+      <w:lvlText w:val="%5."/>
+      <w:lvlJc w:val="left"/>
+      <w:pPr>
+        <w:ind w:left="3600" w:hanging="360"/>
+      </w:pPr>
+    </w:lvl>
+    <w:lvl w:ilvl="5" w:tplc="DB2A5552">
       <w:start w:val="1"/>
       <w:numFmt w:val="lowerRoman"/>
-      <w:lvlText w:val="(%6)"/>
-      <w:lvlJc w:val="left"/>
-      <w:pPr>
-        <w:ind w:left="2160" w:hanging="360"/>
-      </w:pPr>
-      <w:rPr>
-        <w:rFonts w:hint="default"/>
-      </w:rPr>
-    </w:lvl>
-    <w:lvl w:ilvl="6">
+      <w:lvlText w:val="%6."/>
+      <w:lvlJc w:val="right"/>
+      <w:pPr>
+        <w:ind w:left="4320" w:hanging="180"/>
+      </w:pPr>
+    </w:lvl>
+    <w:lvl w:ilvl="6" w:tplc="7EB2D568">
       <w:start w:val="1"/>
       <w:numFmt w:val="decimal"/>
       <w:lvlText w:val="%7."/>
       <w:lvlJc w:val="left"/>
       <w:pPr>
-        <w:ind w:left="2520" w:hanging="360"/>
-      </w:pPr>
-      <w:rPr>
-        <w:rFonts w:hint="default"/>
-      </w:rPr>
-    </w:lvl>
-    <w:lvl w:ilvl="7">
+        <w:ind w:left="5040" w:hanging="360"/>
+      </w:pPr>
+    </w:lvl>
+    <w:lvl w:ilvl="7" w:tplc="9B14CB12">
       <w:start w:val="1"/>
       <w:numFmt w:val="lowerLetter"/>
       <w:lvlText w:val="%8."/>
       <w:lvlJc w:val="left"/>
       <w:pPr>
-        <w:ind w:left="2880" w:hanging="360"/>
-      </w:pPr>
-      <w:rPr>
-        <w:rFonts w:hint="default"/>
-      </w:rPr>
-    </w:lvl>
-    <w:lvl w:ilvl="8">
+        <w:ind w:left="5760" w:hanging="360"/>
+      </w:pPr>
+    </w:lvl>
+    <w:lvl w:ilvl="8" w:tplc="FCAAA0EE">
       <w:start w:val="1"/>
       <w:numFmt w:val="lowerRoman"/>
       <w:lvlText w:val="%9."/>
-      <w:lvlJc w:val="left"/>
-      <w:pPr>
-        <w:ind w:left="3240" w:hanging="360"/>
-      </w:pPr>
-      <w:rPr>
-        <w:rFonts w:hint="default"/>
-      </w:rPr>
+      <w:lvlJc w:val="right"/>
+      <w:pPr>
+        <w:ind w:left="6480" w:hanging="180"/>
+      </w:pPr>
     </w:lvl>
   </w:abstractNum>
   <w:abstractNum w:abstractNumId="2">
-    <w:nsid w:val="19F17687"/>
+    <w:nsid w:val="46097A60"/>
     <w:multiLevelType w:val="multilevel"/>
-    <w:tmpl w:val="DE064EFC"/>
+    <w:tmpl w:val="09E28346"/>
+    <w:lvl w:ilvl="0">
+      <w:start w:val="1"/>
+      <w:numFmt w:val="bullet"/>
+      <w:pStyle w:val="ListBullet"/>
+      <w:lvlText w:val="•"/>
+      <w:lvlJc w:val="left"/>
+      <w:pPr>
+        <w:ind w:left="360" w:firstLine="0"/>
+      </w:pPr>
+      <w:rPr>
+        <w:rFonts w:ascii="Symbol" w:hAnsi="Symbol" w:hint="default"/>
+        <w:color w:val="auto"/>
+      </w:rPr>
+    </w:lvl>
+    <w:lvl w:ilvl="1">
+      <w:start w:val="1"/>
+      <w:numFmt w:val="bullet"/>
+      <w:pStyle w:val="ListBullet"/>
+      <w:lvlText w:val=""/>
+      <w:lvlJc w:val="left"/>
+      <w:pPr>
+        <w:ind w:left="720" w:hanging="360"/>
+      </w:pPr>
+      <w:rPr>
+        <w:rFonts w:ascii="Symbol" w:hAnsi="Symbol" w:hint="default"/>
+        <w:color w:val="auto"/>
+      </w:rPr>
+    </w:lvl>
+    <w:lvl w:ilvl="2">
+      <w:start w:val="1"/>
+      <w:numFmt w:val="bullet"/>
+      <w:pStyle w:val="ListBullet"/>
+      <w:lvlText w:val="*"/>
+      <w:lvlJc w:val="left"/>
+      <w:pPr>
+        <w:ind w:left="1080" w:hanging="360"/>
+      </w:pPr>
+      <w:rPr>
+        <w:rFonts w:ascii="Symbol" w:hAnsi="Symbol" w:hint="default"/>
+        <w:color w:val="auto"/>
+      </w:rPr>
+    </w:lvl>
+    <w:lvl w:ilvl="3">
+      <w:start w:val="1"/>
+      <w:numFmt w:val="bullet"/>
+      <w:pStyle w:val="ListBullet"/>
+      <w:lvlText w:val="+"/>
+      <w:lvlJc w:val="left"/>
+      <w:pPr>
+        <w:ind w:left="1440" w:hanging="360"/>
+      </w:pPr>
+      <w:rPr>
+        <w:rFonts w:ascii="Symbol" w:hAnsi="Symbol" w:hint="default"/>
+        <w:color w:val="auto"/>
+      </w:rPr>
+    </w:lvl>
+    <w:lvl w:ilvl="4">
+      <w:start w:val="1"/>
+      <w:numFmt w:val="bullet"/>
+      <w:pStyle w:val="ListBullet"/>
+      <w:lvlText w:val="•"/>
+      <w:lvlJc w:val="left"/>
+      <w:pPr>
+        <w:ind w:left="1800" w:hanging="360"/>
+      </w:pPr>
+      <w:rPr>
+        <w:rFonts w:ascii="Symbol" w:hAnsi="Symbol" w:hint="default"/>
+        <w:color w:val="auto"/>
+      </w:rPr>
+    </w:lvl>
+    <w:lvl w:ilvl="5">
+      <w:start w:val="1"/>
+      <w:numFmt w:val="bullet"/>
+      <w:pStyle w:val="ListBullet"/>
+      <w:lvlText w:val="•"/>
+      <w:lvlJc w:val="left"/>
+      <w:pPr>
+        <w:ind w:left="2160" w:hanging="360"/>
+      </w:pPr>
+      <w:rPr>
+        <w:rFonts w:ascii="Symbol" w:hAnsi="Symbol" w:hint="default"/>
+        <w:color w:val="auto"/>
+      </w:rPr>
+    </w:lvl>
+    <w:lvl w:ilvl="6">
+      <w:start w:val="1"/>
+      <w:numFmt w:val="bullet"/>
+      <w:pStyle w:val="ListBullet"/>
+      <w:lvlText w:val="•"/>
+      <w:lvlJc w:val="left"/>
+      <w:pPr>
+        <w:ind w:left="2520" w:hanging="360"/>
+      </w:pPr>
+      <w:rPr>
+        <w:rFonts w:ascii="Symbol" w:hAnsi="Symbol" w:hint="default"/>
+        <w:color w:val="auto"/>
+      </w:rPr>
+    </w:lvl>
+    <w:lvl w:ilvl="7">
+      <w:start w:val="1"/>
+      <w:numFmt w:val="bullet"/>
+      <w:pStyle w:val="ListBullet"/>
+      <w:lvlText w:val="•"/>
+      <w:lvlJc w:val="left"/>
+      <w:pPr>
+        <w:ind w:left="2880" w:hanging="360"/>
+      </w:pPr>
+      <w:rPr>
+        <w:rFonts w:ascii="Symbol" w:hAnsi="Symbol" w:hint="default"/>
+        <w:color w:val="auto"/>
+      </w:rPr>
+    </w:lvl>
+    <w:lvl w:ilvl="8">
+      <w:numFmt w:val="decimal"/>
+      <w:lvlText w:val=""/>
+      <w:lvlJc w:val="left"/>
+    </w:lvl>
+  </w:abstractNum>
+  <w:abstractNum w:abstractNumId="3">
+    <w:nsid w:val="4DDA793D"/>
+    <w:multiLevelType w:val="multilevel"/>
+    <w:tmpl w:val="B862FC08"/>
     <w:lvl w:ilvl="0">
       <w:start w:val="1"/>
       <w:numFmt w:val="upperLetter"/>
@@ -371,132 +440,127 @@
       </w:rPr>
     </w:lvl>
   </w:abstractNum>
-  <w:abstractNum w:abstractNumId="3">
-    <w:nsid w:val="23DA1E58"/>
+  <w:abstractNum w:abstractNumId="4">
+    <w:nsid w:val="4ED45325"/>
     <w:multiLevelType w:val="multilevel"/>
-    <w:tmpl w:val="7B90CA5E"/>
+    <w:tmpl w:val="DB607CC2"/>
     <w:lvl w:ilvl="0">
       <w:start w:val="1"/>
-      <w:numFmt w:val="bullet"/>
-      <w:pStyle w:val="ListBullet"/>
-      <w:lvlText w:val="•"/>
-      <w:lvlJc w:val="left"/>
-      <w:pPr>
-        <w:ind w:left="360" w:firstLine="0"/>
+      <w:numFmt w:val="decimal"/>
+      <w:pStyle w:val="ListNumber"/>
+      <w:lvlText w:val="%1."/>
+      <w:lvlJc w:val="left"/>
+      <w:pPr>
+        <w:ind w:left="360" w:hanging="360"/>
       </w:pPr>
       <w:rPr>
-        <w:rFonts w:ascii="Symbol" w:hAnsi="Symbol" w:hint="default"/>
-        <w:color w:val="auto"/>
+        <w:rFonts w:hint="default"/>
       </w:rPr>
     </w:lvl>
     <w:lvl w:ilvl="1">
       <w:start w:val="1"/>
-      <w:numFmt w:val="bullet"/>
-      <w:pStyle w:val="ListBullet"/>
-      <w:lvlText w:val=""/>
+      <w:numFmt w:val="lowerLetter"/>
+      <w:pStyle w:val="ListNumber2"/>
+      <w:lvlText w:val="%2)"/>
       <w:lvlJc w:val="left"/>
       <w:pPr>
         <w:ind w:left="720" w:hanging="360"/>
       </w:pPr>
       <w:rPr>
-        <w:rFonts w:ascii="Symbol" w:hAnsi="Symbol" w:hint="default"/>
-        <w:color w:val="auto"/>
+        <w:rFonts w:hint="default"/>
       </w:rPr>
     </w:lvl>
     <w:lvl w:ilvl="2">
       <w:start w:val="1"/>
-      <w:numFmt w:val="bullet"/>
-      <w:pStyle w:val="ListBullet"/>
-      <w:lvlText w:val="*"/>
+      <w:numFmt w:val="lowerRoman"/>
+      <w:pStyle w:val="ListNumber3"/>
+      <w:lvlText w:val="%3)"/>
       <w:lvlJc w:val="left"/>
       <w:pPr>
         <w:ind w:left="1080" w:hanging="360"/>
       </w:pPr>
       <w:rPr>
-        <w:rFonts w:ascii="Symbol" w:hAnsi="Symbol" w:hint="default"/>
-        <w:color w:val="auto"/>
+        <w:rFonts w:hint="default"/>
       </w:rPr>
     </w:lvl>
     <w:lvl w:ilvl="3">
       <w:start w:val="1"/>
-      <w:numFmt w:val="bullet"/>
-      <w:pStyle w:val="ListBullet"/>
-      <w:lvlText w:val="+"/>
+      <w:numFmt w:val="upperRoman"/>
+      <w:pStyle w:val="ListNumber4"/>
+      <w:lvlText w:val="%4)"/>
       <w:lvlJc w:val="left"/>
       <w:pPr>
         <w:ind w:left="1440" w:hanging="360"/>
       </w:pPr>
       <w:rPr>
-        <w:rFonts w:ascii="Symbol" w:hAnsi="Symbol" w:hint="default"/>
-        <w:color w:val="auto"/>
+        <w:rFonts w:hint="default"/>
       </w:rPr>
     </w:lvl>
     <w:lvl w:ilvl="4">
       <w:start w:val="1"/>
-      <w:numFmt w:val="bullet"/>
-      <w:pStyle w:val="ListBullet"/>
-      <w:lvlText w:val="•"/>
+      <w:numFmt w:val="lowerLetter"/>
+      <w:lvlText w:val="(%5)"/>
       <w:lvlJc w:val="left"/>
       <w:pPr>
         <w:ind w:left="1800" w:hanging="360"/>
       </w:pPr>
       <w:rPr>
-        <w:rFonts w:ascii="Symbol" w:hAnsi="Symbol" w:hint="default"/>
-        <w:color w:val="auto"/>
+        <w:rFonts w:hint="default"/>
       </w:rPr>
     </w:lvl>
     <w:lvl w:ilvl="5">
       <w:start w:val="1"/>
-      <w:numFmt w:val="bullet"/>
-      <w:pStyle w:val="ListBullet"/>
-      <w:lvlText w:val="•"/>
+      <w:numFmt w:val="lowerRoman"/>
+      <w:lvlText w:val="(%6)"/>
       <w:lvlJc w:val="left"/>
       <w:pPr>
         <w:ind w:left="2160" w:hanging="360"/>
       </w:pPr>
       <w:rPr>
-        <w:rFonts w:ascii="Symbol" w:hAnsi="Symbol" w:hint="default"/>
-        <w:color w:val="auto"/>
+        <w:rFonts w:hint="default"/>
       </w:rPr>
     </w:lvl>
     <w:lvl w:ilvl="6">
       <w:start w:val="1"/>
-      <w:numFmt w:val="bullet"/>
-      <w:pStyle w:val="ListBullet"/>
-      <w:lvlText w:val="•"/>
+      <w:numFmt w:val="decimal"/>
+      <w:lvlText w:val="%7."/>
       <w:lvlJc w:val="left"/>
       <w:pPr>
         <w:ind w:left="2520" w:hanging="360"/>
       </w:pPr>
       <w:rPr>
-        <w:rFonts w:ascii="Symbol" w:hAnsi="Symbol" w:hint="default"/>
-        <w:color w:val="auto"/>
+        <w:rFonts w:hint="default"/>
       </w:rPr>
     </w:lvl>
     <w:lvl w:ilvl="7">
       <w:start w:val="1"/>
-      <w:numFmt w:val="bullet"/>
-      <w:pStyle w:val="ListBullet"/>
-      <w:lvlText w:val="•"/>
+      <w:numFmt w:val="lowerLetter"/>
+      <w:lvlText w:val="%8."/>
       <w:lvlJc w:val="left"/>
       <w:pPr>
         <w:ind w:left="2880" w:hanging="360"/>
       </w:pPr>
       <w:rPr>
-        <w:rFonts w:ascii="Symbol" w:hAnsi="Symbol" w:hint="default"/>
-        <w:color w:val="auto"/>
+        <w:rFonts w:hint="default"/>
       </w:rPr>
     </w:lvl>
     <w:lvl w:ilvl="8">
-      <w:numFmt w:val="decimal"/>
-      <w:lvlText w:val=""/>
-      <w:lvlJc w:val="left"/>
+      <w:start w:val="1"/>
+      <w:numFmt w:val="lowerRoman"/>
+      <w:lvlText w:val="%9."/>
+      <w:lvlJc w:val="left"/>
+      <w:pPr>
+        <w:ind w:left="3240" w:hanging="360"/>
+      </w:pPr>
+      <w:rPr>
+        <w:rFonts w:hint="default"/>
+      </w:rPr>
     </w:lvl>
   </w:abstractNum>
-  <w:abstractNum w:abstractNumId="4">
-    <w:nsid w:val="2CBC5F76"/>
+  <w:abstractNum w:abstractNumId="5">
+    <w:nsid w:val="50807C48"/>
     <w:multiLevelType w:val="multilevel"/>
-    <w:tmpl w:val="09043E3E"/>
+    <w:tmpl w:val="4A564DDE"/>
     <w:name w:val="heading"/>
     <w:lvl w:ilvl="0">
       <w:start w:val="1"/>
@@ -616,102 +680,11 @@
       </w:rPr>
     </w:lvl>
   </w:abstractNum>
-  <w:abstractNum w:abstractNumId="5">
-    <w:nsid w:val="3B6851F1"/>
+  <w:abstractNum w:abstractNumId="6">
+    <w:nsid w:val="5E911AA7"/>
     <w:multiLevelType w:val="hybridMultilevel"/>
-    <w:tmpl w:val="A6C8E512"/>
-    <w:lvl w:ilvl="0" w:tplc="71CC0FEA">
-      <w:start w:val="1"/>
-      <w:numFmt w:val="decimal"/>
-      <w:pStyle w:val="Tabletitle"/>
-      <w:suff w:val="space"/>
-      <w:lvlText w:val="Table %1"/>
-      <w:lvlJc w:val="left"/>
-      <w:pPr>
-        <w:ind w:left="720" w:hanging="360"/>
-      </w:pPr>
-      <w:rPr>
-        <w:rFonts w:hint="default"/>
-      </w:rPr>
-    </w:lvl>
-    <w:lvl w:ilvl="1" w:tplc="0008755E">
-      <w:start w:val="1"/>
-      <w:numFmt w:val="lowerLetter"/>
-      <w:lvlText w:val="%2."/>
-      <w:lvlJc w:val="left"/>
-      <w:pPr>
-        <w:ind w:left="1440" w:hanging="360"/>
-      </w:pPr>
-    </w:lvl>
-    <w:lvl w:ilvl="2" w:tplc="F792294E">
-      <w:start w:val="1"/>
-      <w:numFmt w:val="lowerRoman"/>
-      <w:lvlText w:val="%3."/>
-      <w:lvlJc w:val="right"/>
-      <w:pPr>
-        <w:ind w:left="2160" w:hanging="180"/>
-      </w:pPr>
-    </w:lvl>
-    <w:lvl w:ilvl="3" w:tplc="FA94959E">
-      <w:start w:val="1"/>
-      <w:numFmt w:val="decimal"/>
-      <w:lvlText w:val="%4."/>
-      <w:lvlJc w:val="left"/>
-      <w:pPr>
-        <w:ind w:left="2880" w:hanging="360"/>
-      </w:pPr>
-    </w:lvl>
-    <w:lvl w:ilvl="4" w:tplc="68782EB4">
-      <w:start w:val="1"/>
-      <w:numFmt w:val="lowerLetter"/>
-      <w:lvlText w:val="%5."/>
-      <w:lvlJc w:val="left"/>
-      <w:pPr>
-        <w:ind w:left="3600" w:hanging="360"/>
-      </w:pPr>
-    </w:lvl>
-    <w:lvl w:ilvl="5" w:tplc="125224D4">
-      <w:start w:val="1"/>
-      <w:numFmt w:val="lowerRoman"/>
-      <w:lvlText w:val="%6."/>
-      <w:lvlJc w:val="right"/>
-      <w:pPr>
-        <w:ind w:left="4320" w:hanging="180"/>
-      </w:pPr>
-    </w:lvl>
-    <w:lvl w:ilvl="6" w:tplc="5B80C334">
-      <w:start w:val="1"/>
-      <w:numFmt w:val="decimal"/>
-      <w:lvlText w:val="%7."/>
-      <w:lvlJc w:val="left"/>
-      <w:pPr>
-        <w:ind w:left="5040" w:hanging="360"/>
-      </w:pPr>
-    </w:lvl>
-    <w:lvl w:ilvl="7" w:tplc="391C3AF4">
-      <w:start w:val="1"/>
-      <w:numFmt w:val="lowerLetter"/>
-      <w:lvlText w:val="%8."/>
-      <w:lvlJc w:val="left"/>
-      <w:pPr>
-        <w:ind w:left="5760" w:hanging="360"/>
-      </w:pPr>
-    </w:lvl>
-    <w:lvl w:ilvl="8" w:tplc="F362B944">
-      <w:start w:val="1"/>
-      <w:numFmt w:val="lowerRoman"/>
-      <w:lvlText w:val="%9."/>
-      <w:lvlJc w:val="right"/>
-      <w:pPr>
-        <w:ind w:left="6480" w:hanging="180"/>
-      </w:pPr>
-    </w:lvl>
-  </w:abstractNum>
-  <w:abstractNum w:abstractNumId="6">
-    <w:nsid w:val="600B52A9"/>
-    <w:multiLevelType w:val="hybridMultilevel"/>
-    <w:tmpl w:val="DE26F0C0"/>
-    <w:lvl w:ilvl="0" w:tplc="763EC9C8">
+    <w:tmpl w:val="44CCC8BA"/>
+    <w:lvl w:ilvl="0" w:tplc="088EB4B6">
       <w:start w:val="1"/>
       <w:numFmt w:val="decimal"/>
       <w:pStyle w:val="Figuretitle"/>
@@ -725,7 +698,7 @@
         <w:rFonts w:hint="default"/>
       </w:rPr>
     </w:lvl>
-    <w:lvl w:ilvl="1" w:tplc="A8C29BB0">
+    <w:lvl w:ilvl="1" w:tplc="43907C5A">
       <w:start w:val="1"/>
       <w:numFmt w:val="lowerLetter"/>
       <w:lvlText w:val="%2."/>
@@ -734,7 +707,7 @@
         <w:ind w:left="1440" w:hanging="360"/>
       </w:pPr>
     </w:lvl>
-    <w:lvl w:ilvl="2" w:tplc="21D2FA22">
+    <w:lvl w:ilvl="2" w:tplc="F36406E8">
       <w:start w:val="1"/>
       <w:numFmt w:val="lowerRoman"/>
       <w:lvlText w:val="%3."/>
@@ -743,7 +716,7 @@
         <w:ind w:left="2160" w:hanging="180"/>
       </w:pPr>
     </w:lvl>
-    <w:lvl w:ilvl="3" w:tplc="A49EF0EE">
+    <w:lvl w:ilvl="3" w:tplc="5A9CA39A">
       <w:start w:val="1"/>
       <w:numFmt w:val="decimal"/>
       <w:lvlText w:val="%4."/>
@@ -752,7 +725,7 @@
         <w:ind w:left="2880" w:hanging="360"/>
       </w:pPr>
     </w:lvl>
-    <w:lvl w:ilvl="4" w:tplc="6472CC0E">
+    <w:lvl w:ilvl="4" w:tplc="EC1CA374">
       <w:start w:val="1"/>
       <w:numFmt w:val="lowerLetter"/>
       <w:lvlText w:val="%5."/>
@@ -761,7 +734,7 @@
         <w:ind w:left="3600" w:hanging="360"/>
       </w:pPr>
     </w:lvl>
-    <w:lvl w:ilvl="5" w:tplc="C924F490">
+    <w:lvl w:ilvl="5" w:tplc="05DE748C">
       <w:start w:val="1"/>
       <w:numFmt w:val="lowerRoman"/>
       <w:lvlText w:val="%6."/>
@@ -770,7 +743,7 @@
         <w:ind w:left="4320" w:hanging="180"/>
       </w:pPr>
     </w:lvl>
-    <w:lvl w:ilvl="6" w:tplc="BCA6DF40">
+    <w:lvl w:ilvl="6" w:tplc="A46C36EC">
       <w:start w:val="1"/>
       <w:numFmt w:val="decimal"/>
       <w:lvlText w:val="%7."/>
@@ -779,7 +752,7 @@
         <w:ind w:left="5040" w:hanging="360"/>
       </w:pPr>
     </w:lvl>
-    <w:lvl w:ilvl="7" w:tplc="4834503C">
+    <w:lvl w:ilvl="7" w:tplc="55CE5854">
       <w:start w:val="1"/>
       <w:numFmt w:val="lowerLetter"/>
       <w:lvlText w:val="%8."/>
@@ -788,7 +761,7 @@
         <w:ind w:left="5760" w:hanging="360"/>
       </w:pPr>
     </w:lvl>
-    <w:lvl w:ilvl="8" w:tplc="85FC93A8">
+    <w:lvl w:ilvl="8" w:tplc="148E052A">
       <w:start w:val="1"/>
       <w:numFmt w:val="lowerRoman"/>
       <w:lvlText w:val="%9."/>
@@ -798,116 +771,26 @@
       </w:pPr>
     </w:lvl>
   </w:abstractNum>
-  <w:abstractNum w:abstractNumId="7">
-    <w:nsid w:val="6CD87834"/>
-    <w:multiLevelType w:val="hybridMultilevel"/>
-    <w:tmpl w:val="6F3E0796"/>
-    <w:lvl w:ilvl="0" w:tplc="5A142736">
-      <w:start w:val="1"/>
-      <w:numFmt w:val="decimal"/>
-      <w:pStyle w:val="Bibliography"/>
-      <w:lvlText w:val="[%1]"/>
-      <w:lvlJc w:val="left"/>
-      <w:pPr>
-        <w:ind w:left="1080" w:hanging="1080"/>
-      </w:pPr>
-      <w:rPr>
-        <w:rFonts w:hint="default"/>
-      </w:rPr>
-    </w:lvl>
-    <w:lvl w:ilvl="1" w:tplc="9C9CA07E">
-      <w:start w:val="1"/>
-      <w:numFmt w:val="lowerLetter"/>
-      <w:lvlText w:val="%2."/>
-      <w:lvlJc w:val="left"/>
-      <w:pPr>
-        <w:ind w:left="1440" w:hanging="360"/>
-      </w:pPr>
-    </w:lvl>
-    <w:lvl w:ilvl="2" w:tplc="90A445E2">
-      <w:start w:val="1"/>
-      <w:numFmt w:val="lowerRoman"/>
-      <w:lvlText w:val="%3."/>
-      <w:lvlJc w:val="right"/>
-      <w:pPr>
-        <w:ind w:left="2160" w:hanging="180"/>
-      </w:pPr>
-    </w:lvl>
-    <w:lvl w:ilvl="3" w:tplc="4A620886">
-      <w:start w:val="1"/>
-      <w:numFmt w:val="decimal"/>
-      <w:lvlText w:val="%4."/>
-      <w:lvlJc w:val="left"/>
-      <w:pPr>
-        <w:ind w:left="2880" w:hanging="360"/>
-      </w:pPr>
-    </w:lvl>
-    <w:lvl w:ilvl="4" w:tplc="5A84E0D4">
-      <w:start w:val="1"/>
-      <w:numFmt w:val="lowerLetter"/>
-      <w:lvlText w:val="%5."/>
-      <w:lvlJc w:val="left"/>
-      <w:pPr>
-        <w:ind w:left="3600" w:hanging="360"/>
-      </w:pPr>
-    </w:lvl>
-    <w:lvl w:ilvl="5" w:tplc="B95A4FAE">
-      <w:start w:val="1"/>
-      <w:numFmt w:val="lowerRoman"/>
-      <w:lvlText w:val="%6."/>
-      <w:lvlJc w:val="right"/>
-      <w:pPr>
-        <w:ind w:left="4320" w:hanging="180"/>
-      </w:pPr>
-    </w:lvl>
-    <w:lvl w:ilvl="6" w:tplc="58041384">
-      <w:start w:val="1"/>
-      <w:numFmt w:val="decimal"/>
-      <w:lvlText w:val="%7."/>
-      <w:lvlJc w:val="left"/>
-      <w:pPr>
-        <w:ind w:left="5040" w:hanging="360"/>
-      </w:pPr>
-    </w:lvl>
-    <w:lvl w:ilvl="7" w:tplc="22206634">
-      <w:start w:val="1"/>
-      <w:numFmt w:val="lowerLetter"/>
-      <w:lvlText w:val="%8."/>
-      <w:lvlJc w:val="left"/>
-      <w:pPr>
-        <w:ind w:left="5760" w:hanging="360"/>
-      </w:pPr>
-    </w:lvl>
-    <w:lvl w:ilvl="8" w:tplc="409CF84A">
-      <w:start w:val="1"/>
-      <w:numFmt w:val="lowerRoman"/>
-      <w:lvlText w:val="%9."/>
-      <w:lvlJc w:val="right"/>
-      <w:pPr>
-        <w:ind w:left="6480" w:hanging="180"/>
-      </w:pPr>
-    </w:lvl>
-  </w:abstractNum>
   <w:num w:numId="1">
-    <w:abstractNumId w:val="4"/>
+    <w:abstractNumId w:val="5"/>
   </w:num>
   <w:num w:numId="2">
+    <w:abstractNumId w:val="2"/>
+  </w:num>
+  <w:num w:numId="3">
     <w:abstractNumId w:val="3"/>
   </w:num>
-  <w:num w:numId="3">
-    <w:abstractNumId w:val="2"/>
-  </w:num>
   <w:num w:numId="4">
-    <w:abstractNumId w:val="5"/>
+    <w:abstractNumId w:val="1"/>
   </w:num>
   <w:num w:numId="5">
-    <w:abstractNumId w:val="7"/>
+    <w:abstractNumId w:val="0"/>
   </w:num>
   <w:num w:numId="6">
     <w:abstractNumId w:val="6"/>
   </w:num>
   <w:num w:numId="7">
-    <w:abstractNumId w:val="1"/>
+    <w:abstractNumId w:val="4"/>
     <w:lvlOverride w:ilvl="0">
       <w:startOverride w:val="1"/>
     </w:lvlOverride>
@@ -937,10 +820,7 @@
     </w:lvlOverride>
   </w:num>
   <w:num w:numId="8">
-    <w:abstractNumId w:val="3"/>
-  </w:num>
-  <w:num w:numId="9">
-    <w:abstractNumId w:val="0"/>
+    <w:abstractNumId w:val="2"/>
   </w:num>
 </w:numbering>
 </file>
@@ -1192,8 +1072,9 @@
   <w:style xmlns:mc="http://schemas.openxmlformats.org/markup-compatibility/2006" xmlns:w14="http://schemas.microsoft.com/office/word/2010/wordml" w:type="paragraph" w:default="1" w:styleId="Normal">
     <w:name w:val="Normal"/>
     <w:qFormat/>
-    <w:rsid w:val="005B7016"/>
-    <w:pPr>
+    <w:rsid w:val="00B94F4E"/>
+    <w:pPr>
+      <w:spacing w:before="100" w:beforeAutospacing="1" w:after="0"/>
       <w:ind w:left="0" w:firstLine="0"/>
     </w:pPr>
   </w:style>
@@ -1342,7 +1223,7 @@
       <w:keepLines/>
       <w:numPr>
         <w:ilvl w:val="7"/>
-        <w:numId w:val="7"/>
+        <w:numId w:val="5"/>
       </w:numPr>
       <w:outlineLvl w:val="7"/>
     </w:pPr>
@@ -1367,7 +1248,7 @@
       <w:keepLines/>
       <w:numPr>
         <w:ilvl w:val="8"/>
-        <w:numId w:val="7"/>
+        <w:numId w:val="5"/>
       </w:numPr>
       <w:outlineLvl w:val="8"/>
     </w:pPr>
@@ -1582,7 +1463,7 @@
     <w:semiHidden/>
     <w:rsid w:val="00160AC6"/>
     <w:pPr>
-      <w:spacing w:after="0" w:line="240" w:lineRule="auto"/>
+      <w:spacing w:line="240" w:lineRule="auto"/>
     </w:pPr>
     <w:rPr>
       <w:rFonts w:ascii="Tahoma" w:hAnsi="Tahoma" w:cs="Tahoma"/>
@@ -1756,7 +1637,7 @@
     <w:rsid w:val="002D58E6"/>
     <w:pPr>
       <w:numPr>
-        <w:numId w:val="9"/>
+        <w:numId w:val="7"/>
       </w:numPr>
       <w:contextualSpacing/>
     </w:pPr>
@@ -1874,7 +1755,7 @@
     <w:unhideWhenUsed/>
     <w:rsid w:val="00241F26"/>
     <w:pPr>
-      <w:spacing w:after="0" w:line="240" w:lineRule="auto"/>
+      <w:spacing w:line="240" w:lineRule="auto"/>
     </w:pPr>
     <w:rPr>
       <w:sz w:val="20"/>
@@ -1908,7 +1789,7 @@
     <w:basedOn w:val="Normal"/>
     <w:next w:val="Normal"/>
     <w:qFormat/>
-    <w:rsid w:val="00C929E4"/>
+    <w:rsid w:val="009E48BB"/>
     <w:pPr>
       <w:pBdr>
         <w:top w:val="single" w:sz="4" w:space="1" w:color="auto" w:shadow="1"/>
@@ -1919,7 +1800,7 @@
     </w:pPr>
     <w:rPr>
       <w:rFonts w:ascii="DejaVu Sans Mono" w:hAnsi="DejaVu Sans Mono"/>
-      <w:sz w:val="20"/>
+      <w:sz w:val="18"/>
     </w:rPr>
   </w:style>
   <w:style xmlns:mc="http://schemas.openxmlformats.org/markup-compatibility/2006" xmlns:w14="http://schemas.microsoft.com/office/word/2010/wordml" w:type="paragraph" w:customStyle="1" w:styleId="Figurefootnote">
@@ -1961,9 +1842,6 @@
     <w:basedOn w:val="Note"/>
     <w:qFormat/>
     <w:rsid w:val="00D8749A"/>
-    <w:pPr>
-      <w:spacing w:after="0"/>
-    </w:pPr>
   </w:style>
   <w:style xmlns:mc="http://schemas.openxmlformats.org/markup-compatibility/2006" xmlns:w14="http://schemas.microsoft.com/office/word/2010/wordml" w:type="table" w:styleId="TableGrid">
     <w:name w:val="Table Grid"/>
@@ -2091,7 +1969,7 @@
         <w:tab w:val="center" w:pos="4680"/>
         <w:tab w:val="right" w:pos="9360"/>
       </w:tabs>
-      <w:spacing w:after="0" w:line="240" w:lineRule="auto"/>
+      <w:spacing w:line="240" w:lineRule="auto"/>
     </w:pPr>
   </w:style>
   <w:style xmlns:mc="http://schemas.openxmlformats.org/markup-compatibility/2006" xmlns:w14="http://schemas.microsoft.com/office/word/2010/wordml" w:type="character" w:customStyle="1" w:styleId="HeaderChar">
@@ -2113,7 +1991,7 @@
         <w:tab w:val="center" w:pos="4680"/>
         <w:tab w:val="right" w:pos="9360"/>
       </w:tabs>
-      <w:spacing w:after="0" w:line="240" w:lineRule="auto"/>
+      <w:spacing w:line="240" w:lineRule="auto"/>
     </w:pPr>
   </w:style>
   <w:style xmlns:mc="http://schemas.openxmlformats.org/markup-compatibility/2006" xmlns:w14="http://schemas.microsoft.com/office/word/2010/wordml" w:type="character" w:customStyle="1" w:styleId="FooterChar">
@@ -2134,7 +2012,6 @@
     <w:qFormat/>
     <w:rsid w:val="00BD2FAC"/>
     <w:pPr>
-      <w:spacing w:after="0"/>
       <w:outlineLvl w:val="9"/>
     </w:pPr>
     <w:rPr>
@@ -2419,7 +2296,7 @@
     <w:qFormat/>
     <w:rsid w:val="00B97755"/>
     <w:pPr>
-      <w:spacing w:after="0" w:line="240" w:lineRule="auto"/>
+      <w:spacing w:line="240" w:lineRule="auto"/>
     </w:pPr>
     <w:rPr>
       <w:sz w:val="24"/>
@@ -2430,9 +2307,9 @@
     <w:name w:val="tei_l"/>
     <w:basedOn w:val="BodyTextIndent"/>
     <w:qFormat/>
-    <w:rsid w:val="001C5DF8"/>
-    <w:pPr>
-      <w:spacing w:after="0"/>
+    <w:rsid w:val="00B94F4E"/>
+    <w:pPr>
+      <w:spacing w:before="0" w:beforeAutospacing="0" w:after="0" w:line="240" w:lineRule="atLeast"/>
       <w:ind w:left="284"/>
     </w:pPr>
   </w:style>
@@ -2467,7 +2344,7 @@
     <w:qFormat/>
     <w:rsid w:val="00B97755"/>
     <w:pPr>
-      <w:spacing w:after="0" w:line="240" w:lineRule="auto"/>
+      <w:spacing w:line="240" w:lineRule="auto"/>
     </w:pPr>
     <w:rPr>
       <w:sz w:val="24"/>
@@ -2596,7 +2473,7 @@
     <w:basedOn w:val="Normal"/>
     <w:qFormat/>
     <w:pPr>
-      <w:spacing w:before="80" w:after="0"/>
+      <w:spacing w:before="80"/>
     </w:pPr>
     <w:rPr>
       <w:rFonts w:ascii="Courier" w:hAnsi="Courier"/>
@@ -2635,7 +2512,7 @@
     <w:basedOn w:val="Normal"/>
     <w:qFormat/>
     <w:pPr>
-      <w:spacing w:before="80" w:after="0"/>
+      <w:spacing w:before="80"/>
     </w:pPr>
     <w:rPr>
       <w:rFonts w:ascii="Courier" w:hAnsi="Courier"/>
@@ -2711,7 +2588,7 @@
     <w:basedOn w:val="Normal"/>
     <w:qFormat/>
     <w:pPr>
-      <w:spacing w:before="80" w:after="0"/>
+      <w:spacing w:before="80"/>
     </w:pPr>
     <w:rPr>
       <w:rFonts w:ascii="Courier" w:hAnsi="Courier"/>
@@ -2732,7 +2609,7 @@
     <w:basedOn w:val="Normal"/>
     <w:qFormat/>
     <w:pPr>
-      <w:spacing w:before="80" w:after="0"/>
+      <w:spacing w:before="80"/>
     </w:pPr>
     <w:rPr>
       <w:rFonts w:ascii="Courier" w:hAnsi="Courier"/>
@@ -2768,6 +2645,48 @@
       <w:i/>
       <w:iCs/>
       <w:color w:val="000000" w:themeColor="text1"/>
+    </w:rPr>
+  </w:style>
+  <w:style xmlns:mc="http://schemas.openxmlformats.org/markup-compatibility/2006" xmlns:w14="http://schemas.microsoft.com/office/word/2010/wordml" w:type="paragraph" w:customStyle="1" w:styleId="egXML3">
+    <w:name w:val="egXML"/>
+    <w:basedOn w:val="Normal"/>
+    <w:qFormat/>
+    <w:rPr>
+      <w:rFonts w:ascii="Courier" w:hAnsi="Courier"/>
+      <w:sz w:val="20"/>
+    </w:rPr>
+  </w:style>
+  <w:style xmlns:mc="http://schemas.openxmlformats.org/markup-compatibility/2006" xmlns:w14="http://schemas.microsoft.com/office/word/2010/wordml" w:type="paragraph" w:customStyle="1" w:styleId="egXMLTable3">
+    <w:name w:val="egXMLTable"/>
+    <w:basedOn w:val="Normal"/>
+    <w:qFormat/>
+    <w:pPr>
+      <w:spacing w:before="80"/>
+    </w:pPr>
+    <w:rPr>
+      <w:rFonts w:ascii="Courier" w:hAnsi="Courier"/>
+      <w:sz w:val="18"/>
+    </w:rPr>
+  </w:style>
+  <w:style xmlns:mc="http://schemas.openxmlformats.org/markup-compatibility/2006" xmlns:w14="http://schemas.microsoft.com/office/word/2010/wordml" w:type="paragraph" w:customStyle="1" w:styleId="egXML4">
+    <w:name w:val="egXML"/>
+    <w:basedOn w:val="Normal"/>
+    <w:qFormat/>
+    <w:rPr>
+      <w:rFonts w:ascii="Courier" w:hAnsi="Courier"/>
+      <w:sz w:val="20"/>
+    </w:rPr>
+  </w:style>
+  <w:style xmlns:mc="http://schemas.openxmlformats.org/markup-compatibility/2006" xmlns:w14="http://schemas.microsoft.com/office/word/2010/wordml" w:type="paragraph" w:customStyle="1" w:styleId="egXMLTable4">
+    <w:name w:val="egXMLTable"/>
+    <w:basedOn w:val="Normal"/>
+    <w:qFormat/>
+    <w:pPr>
+      <w:spacing w:before="80"/>
+    </w:pPr>
+    <w:rPr>
+      <w:rFonts w:ascii="Courier" w:hAnsi="Courier"/>
+      <w:sz w:val="18"/>
     </w:rPr>
   </w:style>
   <w:style w:type="paragraph" w:customStyle="1" w:styleId="egXML">
@@ -3045,8 +2964,9 @@
   <w:style w:type="paragraph" w:default="1" w:styleId="Normal">
     <w:name w:val="Normal"/>
     <w:qFormat/>
-    <w:rsid w:val="005B7016"/>
-    <w:pPr>
+    <w:rsid w:val="00B94F4E"/>
+    <w:pPr>
+      <w:spacing w:before="100" w:beforeAutospacing="1" w:after="0"/>
       <w:ind w:left="0" w:firstLine="0"/>
     </w:pPr>
   </w:style>
@@ -3195,7 +3115,7 @@
       <w:keepLines/>
       <w:numPr>
         <w:ilvl w:val="7"/>
-        <w:numId w:val="7"/>
+        <w:numId w:val="5"/>
       </w:numPr>
       <w:outlineLvl w:val="7"/>
     </w:pPr>
@@ -3220,7 +3140,7 @@
       <w:keepLines/>
       <w:numPr>
         <w:ilvl w:val="8"/>
-        <w:numId w:val="7"/>
+        <w:numId w:val="5"/>
       </w:numPr>
       <w:outlineLvl w:val="8"/>
     </w:pPr>
@@ -3435,7 +3355,7 @@
     <w:semiHidden/>
     <w:rsid w:val="00160AC6"/>
     <w:pPr>
-      <w:spacing w:after="0" w:line="240" w:lineRule="auto"/>
+      <w:spacing w:line="240" w:lineRule="auto"/>
     </w:pPr>
     <w:rPr>
       <w:rFonts w:ascii="Tahoma" w:hAnsi="Tahoma" w:cs="Tahoma"/>
@@ -3609,7 +3529,7 @@
     <w:rsid w:val="002D58E6"/>
     <w:pPr>
       <w:numPr>
-        <w:numId w:val="9"/>
+        <w:numId w:val="7"/>
       </w:numPr>
       <w:contextualSpacing/>
     </w:pPr>
@@ -3727,7 +3647,7 @@
     <w:unhideWhenUsed/>
     <w:rsid w:val="00241F26"/>
     <w:pPr>
-      <w:spacing w:after="0" w:line="240" w:lineRule="auto"/>
+      <w:spacing w:line="240" w:lineRule="auto"/>
     </w:pPr>
     <w:rPr>
       <w:sz w:val="20"/>
@@ -3761,7 +3681,7 @@
     <w:basedOn w:val="Normal"/>
     <w:next w:val="Normal"/>
     <w:qFormat/>
-    <w:rsid w:val="00C929E4"/>
+    <w:rsid w:val="009E48BB"/>
     <w:pPr>
       <w:pBdr>
         <w:top w:val="single" w:sz="4" w:space="1" w:color="auto" w:shadow="1"/>
@@ -3772,7 +3692,7 @@
     </w:pPr>
     <w:rPr>
       <w:rFonts w:ascii="DejaVu Sans Mono" w:hAnsi="DejaVu Sans Mono"/>
-      <w:sz w:val="20"/>
+      <w:sz w:val="18"/>
     </w:rPr>
   </w:style>
   <w:style w:type="paragraph" w:customStyle="1" w:styleId="Figurefootnote">
@@ -3814,9 +3734,6 @@
     <w:basedOn w:val="Note"/>
     <w:qFormat/>
     <w:rsid w:val="00D8749A"/>
-    <w:pPr>
-      <w:spacing w:after="0"/>
-    </w:pPr>
   </w:style>
   <w:style w:type="table" w:styleId="TableGrid">
     <w:name w:val="Table Grid"/>
@@ -3944,7 +3861,7 @@
         <w:tab w:val="center" w:pos="4680"/>
         <w:tab w:val="right" w:pos="9360"/>
       </w:tabs>
-      <w:spacing w:after="0" w:line="240" w:lineRule="auto"/>
+      <w:spacing w:line="240" w:lineRule="auto"/>
     </w:pPr>
   </w:style>
   <w:style w:type="character" w:customStyle="1" w:styleId="HeaderChar">
@@ -3966,7 +3883,7 @@
         <w:tab w:val="center" w:pos="4680"/>
         <w:tab w:val="right" w:pos="9360"/>
       </w:tabs>
-      <w:spacing w:after="0" w:line="240" w:lineRule="auto"/>
+      <w:spacing w:line="240" w:lineRule="auto"/>
     </w:pPr>
   </w:style>
   <w:style w:type="character" w:customStyle="1" w:styleId="FooterChar">
@@ -3987,7 +3904,6 @@
     <w:qFormat/>
     <w:rsid w:val="00BD2FAC"/>
     <w:pPr>
-      <w:spacing w:after="0"/>
       <w:outlineLvl w:val="9"/>
     </w:pPr>
     <w:rPr>
@@ -4272,7 +4188,7 @@
     <w:qFormat/>
     <w:rsid w:val="00B97755"/>
     <w:pPr>
-      <w:spacing w:after="0" w:line="240" w:lineRule="auto"/>
+      <w:spacing w:line="240" w:lineRule="auto"/>
     </w:pPr>
     <w:rPr>
       <w:sz w:val="24"/>
@@ -4283,9 +4199,9 @@
     <w:name w:val="tei_l"/>
     <w:basedOn w:val="BodyTextIndent"/>
     <w:qFormat/>
-    <w:rsid w:val="001C5DF8"/>
-    <w:pPr>
-      <w:spacing w:after="0"/>
+    <w:rsid w:val="00B94F4E"/>
+    <w:pPr>
+      <w:spacing w:before="0" w:beforeAutospacing="0" w:after="0" w:line="240" w:lineRule="atLeast"/>
       <w:ind w:left="284"/>
     </w:pPr>
   </w:style>
@@ -4320,7 +4236,7 @@
     <w:qFormat/>
     <w:rsid w:val="00B97755"/>
     <w:pPr>
-      <w:spacing w:after="0" w:line="240" w:lineRule="auto"/>
+      <w:spacing w:line="240" w:lineRule="auto"/>
     </w:pPr>
     <w:rPr>
       <w:sz w:val="24"/>
@@ -4449,7 +4365,7 @@
     <w:basedOn w:val="Normal"/>
     <w:qFormat/>
     <w:pPr>
-      <w:spacing w:before="80" w:after="0"/>
+      <w:spacing w:before="80"/>
     </w:pPr>
     <w:rPr>
       <w:rFonts w:ascii="Courier" w:hAnsi="Courier"/>
@@ -4488,7 +4404,7 @@
     <w:basedOn w:val="Normal"/>
     <w:qFormat/>
     <w:pPr>
-      <w:spacing w:before="80" w:after="0"/>
+      <w:spacing w:before="80"/>
     </w:pPr>
     <w:rPr>
       <w:rFonts w:ascii="Courier" w:hAnsi="Courier"/>
@@ -4564,7 +4480,7 @@
     <w:basedOn w:val="Normal"/>
     <w:qFormat/>
     <w:pPr>
-      <w:spacing w:before="80" w:after="0"/>
+      <w:spacing w:before="80"/>
     </w:pPr>
     <w:rPr>
       <w:rFonts w:ascii="Courier" w:hAnsi="Courier"/>
@@ -4585,7 +4501,7 @@
     <w:basedOn w:val="Normal"/>
     <w:qFormat/>
     <w:pPr>
-      <w:spacing w:before="80" w:after="0"/>
+      <w:spacing w:before="80"/>
     </w:pPr>
     <w:rPr>
       <w:rFonts w:ascii="Courier" w:hAnsi="Courier"/>
@@ -4623,5 +4539,47 @@
       <w:color w:val="000000" w:themeColor="text1"/>
     </w:rPr>
   </w:style>
+  <w:style w:type="paragraph" w:customStyle="1" w:styleId="egXML3">
+    <w:name w:val="egXML"/>
+    <w:basedOn w:val="Normal"/>
+    <w:qFormat/>
+    <w:rPr>
+      <w:rFonts w:ascii="Courier" w:hAnsi="Courier"/>
+      <w:sz w:val="20"/>
+    </w:rPr>
+  </w:style>
+  <w:style w:type="paragraph" w:customStyle="1" w:styleId="egXMLTable3">
+    <w:name w:val="egXMLTable"/>
+    <w:basedOn w:val="Normal"/>
+    <w:qFormat/>
+    <w:pPr>
+      <w:spacing w:before="80"/>
+    </w:pPr>
+    <w:rPr>
+      <w:rFonts w:ascii="Courier" w:hAnsi="Courier"/>
+      <w:sz w:val="18"/>
+    </w:rPr>
+  </w:style>
+  <w:style w:type="paragraph" w:customStyle="1" w:styleId="egXML4">
+    <w:name w:val="egXML"/>
+    <w:basedOn w:val="Normal"/>
+    <w:qFormat/>
+    <w:rPr>
+      <w:rFonts w:ascii="Courier" w:hAnsi="Courier"/>
+      <w:sz w:val="20"/>
+    </w:rPr>
+  </w:style>
+  <w:style w:type="paragraph" w:customStyle="1" w:styleId="egXMLTable4">
+    <w:name w:val="egXMLTable"/>
+    <w:basedOn w:val="Normal"/>
+    <w:qFormat/>
+    <w:pPr>
+      <w:spacing w:before="80"/>
+    </w:pPr>
+    <w:rPr>
+      <w:rFonts w:ascii="Courier" w:hAnsi="Courier"/>
+      <w:sz w:val="18"/>
+    </w:rPr>
+  </w:style>
 </w:styles>
 </file>
</xml_diff>